<commit_message>
còn ít mai em đức làm tiếp nha
</commit_message>
<xml_diff>
--- a/image/image.docx
+++ b/image/image.docx
@@ -946,14 +946,7 @@
                 <w:b w:val="0"/>
                 <w:bCs w:val="0"/>
               </w:rPr>
-              <w:t>YES</w:t>
-            </w:r>
-            <w:r>
-              <w:rPr>
-                <w:b w:val="0"/>
-                <w:bCs w:val="0"/>
-              </w:rPr>
-              <w:t xml:space="preserve"> </w:t>
+              <w:t xml:space="preserve">YES </w:t>
             </w:r>
           </w:p>
         </w:tc>
@@ -982,14 +975,7 @@
                 <w:b w:val="0"/>
                 <w:bCs w:val="0"/>
               </w:rPr>
-              <w:t>YES</w:t>
-            </w:r>
-            <w:r>
-              <w:rPr>
-                <w:b w:val="0"/>
-                <w:bCs w:val="0"/>
-              </w:rPr>
-              <w:t xml:space="preserve"> </w:t>
+              <w:t xml:space="preserve">YES </w:t>
             </w:r>
           </w:p>
         </w:tc>
@@ -1018,14 +1004,7 @@
                 <w:b w:val="0"/>
                 <w:bCs w:val="0"/>
               </w:rPr>
-              <w:t>1</w:t>
-            </w:r>
-            <w:r>
-              <w:rPr>
-                <w:b w:val="0"/>
-                <w:bCs w:val="0"/>
-              </w:rPr>
-              <w:t>80</w:t>
+              <w:t>180</w:t>
             </w:r>
           </w:p>
         </w:tc>
@@ -1589,6 +1568,7 @@
         <w:rPr>
           <w:b w:val="0"/>
           <w:bCs w:val="0"/>
+          <w:noProof/>
         </w:rPr>
         <w:drawing>
           <wp:inline distT="0" distB="0" distL="0" distR="0" wp14:anchorId="2CADB43E" wp14:editId="1ABCB9EF">
@@ -1675,14 +1655,7 @@
           <w:b w:val="0"/>
           <w:bCs w:val="0"/>
         </w:rPr>
-        <w:t>PRE-DEFINED CONDITIONS</w:t>
-      </w:r>
-      <w:r>
-        <w:rPr>
-          <w:b w:val="0"/>
-          <w:bCs w:val="0"/>
-        </w:rPr>
-        <w:t xml:space="preserve"> chọn số feature ít hơn  feature đầu vào </w:t>
+        <w:t xml:space="preserve">PRE-DEFINED CONDITIONS chọn số feature ít hơn  feature đầu vào </w:t>
       </w:r>
       <w:r>
         <w:rPr>
@@ -1706,6 +1679,7 @@
         <w:rPr>
           <w:b w:val="0"/>
           <w:bCs w:val="0"/>
+          <w:noProof/>
         </w:rPr>
         <w:drawing>
           <wp:inline distT="0" distB="0" distL="0" distR="0" wp14:anchorId="797D1D85" wp14:editId="769A2A63">
@@ -1794,6 +1768,7 @@
         <w:rPr>
           <w:b w:val="0"/>
           <w:bCs w:val="0"/>
+          <w:noProof/>
         </w:rPr>
         <w:drawing>
           <wp:inline distT="0" distB="0" distL="0" distR="0" wp14:anchorId="5E01EBF7" wp14:editId="75EDC633">
@@ -1835,6 +1810,7 @@
         <w:rPr>
           <w:b w:val="0"/>
           <w:bCs w:val="0"/>
+          <w:noProof/>
         </w:rPr>
         <w:drawing>
           <wp:inline distT="0" distB="0" distL="0" distR="0" wp14:anchorId="528869B3" wp14:editId="0A5DE396">
@@ -1916,6 +1892,7 @@
         <w:rPr>
           <w:b w:val="0"/>
           <w:bCs w:val="0"/>
+          <w:noProof/>
         </w:rPr>
         <w:drawing>
           <wp:inline distT="0" distB="0" distL="0" distR="0" wp14:anchorId="1555D5B5" wp14:editId="3C165A0A">
@@ -1957,6 +1934,7 @@
         <w:rPr>
           <w:b w:val="0"/>
           <w:bCs w:val="0"/>
+          <w:noProof/>
         </w:rPr>
         <w:drawing>
           <wp:inline distT="0" distB="0" distL="0" distR="0" wp14:anchorId="68936029" wp14:editId="5F714FAF">
@@ -2830,6 +2808,7 @@
         <w:rPr>
           <w:b w:val="0"/>
           <w:bCs w:val="0"/>
+          <w:noProof/>
         </w:rPr>
         <w:drawing>
           <wp:inline distT="0" distB="0" distL="0" distR="0" wp14:anchorId="0E451E27" wp14:editId="0CA27DB6">
@@ -3359,14 +3338,7 @@
                 <w:b w:val="0"/>
                 <w:bCs w:val="0"/>
               </w:rPr>
-              <w:t>1</w:t>
-            </w:r>
-            <w:r>
-              <w:rPr>
-                <w:b w:val="0"/>
-                <w:bCs w:val="0"/>
-              </w:rPr>
-              <w:t>80</w:t>
+              <w:t>180</w:t>
             </w:r>
           </w:p>
         </w:tc>
@@ -3430,14 +3402,7 @@
                 <w:b w:val="0"/>
                 <w:bCs w:val="0"/>
               </w:rPr>
-              <w:t>YE</w:t>
-            </w:r>
-            <w:r>
-              <w:rPr>
-                <w:b w:val="0"/>
-                <w:bCs w:val="0"/>
-              </w:rPr>
-              <w:t>S</w:t>
+              <w:t>YES</w:t>
             </w:r>
           </w:p>
         </w:tc>
@@ -3735,6 +3700,7 @@
         <w:rPr>
           <w:b w:val="0"/>
           <w:bCs w:val="0"/>
+          <w:noProof/>
         </w:rPr>
         <w:lastRenderedPageBreak/>
         <w:drawing>
@@ -4483,14 +4449,7 @@
                 <w:b w:val="0"/>
                 <w:bCs w:val="0"/>
               </w:rPr>
-              <w:t>NO</w:t>
-            </w:r>
-            <w:r>
-              <w:rPr>
-                <w:b w:val="0"/>
-                <w:bCs w:val="0"/>
-              </w:rPr>
-              <w:t xml:space="preserve"> </w:t>
+              <w:t xml:space="preserve">NO </w:t>
             </w:r>
           </w:p>
         </w:tc>
@@ -4579,6 +4538,7 @@
         <w:rPr>
           <w:b w:val="0"/>
           <w:bCs w:val="0"/>
+          <w:noProof/>
         </w:rPr>
         <w:lastRenderedPageBreak/>
         <w:drawing>
@@ -5327,14 +5287,7 @@
                 <w:b w:val="0"/>
                 <w:bCs w:val="0"/>
               </w:rPr>
-              <w:t>YES</w:t>
-            </w:r>
-            <w:r>
-              <w:rPr>
-                <w:b w:val="0"/>
-                <w:bCs w:val="0"/>
-              </w:rPr>
-              <w:t xml:space="preserve"> </w:t>
+              <w:t xml:space="preserve">YES </w:t>
             </w:r>
           </w:p>
         </w:tc>
@@ -5412,6 +5365,7 @@
         <w:rPr>
           <w:b w:val="0"/>
           <w:bCs w:val="0"/>
+          <w:noProof/>
         </w:rPr>
         <w:lastRenderedPageBreak/>
         <w:drawing>
@@ -5479,10 +5433,33 @@
           <w:bCs w:val="0"/>
         </w:rPr>
       </w:pPr>
+    </w:p>
+    <w:p>
+      <w:pPr>
+        <w:pStyle w:val="Heading3"/>
+        <w:shd w:val="clear" w:color="auto" w:fill="FFFFFF"/>
+        <w:spacing w:before="72" w:beforeAutospacing="0" w:after="0" w:afterAutospacing="0"/>
+        <w:rPr>
+          <w:b w:val="0"/>
+          <w:bCs w:val="0"/>
+        </w:rPr>
+      </w:pPr>
+    </w:p>
+    <w:p>
+      <w:pPr>
+        <w:pStyle w:val="Heading3"/>
+        <w:shd w:val="clear" w:color="auto" w:fill="FFFFFF"/>
+        <w:spacing w:before="72" w:beforeAutospacing="0" w:after="0" w:afterAutospacing="0"/>
+        <w:rPr>
+          <w:b w:val="0"/>
+          <w:bCs w:val="0"/>
+        </w:rPr>
+      </w:pPr>
       <w:r>
         <w:rPr>
           <w:b w:val="0"/>
           <w:bCs w:val="0"/>
+          <w:noProof/>
         </w:rPr>
         <w:lastRenderedPageBreak/>
         <w:drawing>
@@ -7250,6 +7227,7 @@
         <w:rPr>
           <w:b w:val="0"/>
           <w:bCs w:val="0"/>
+          <w:noProof/>
         </w:rPr>
         <w:drawing>
           <wp:inline distT="0" distB="0" distL="0" distR="0" wp14:anchorId="3F18EE40" wp14:editId="3A78E9F0">
@@ -7302,6 +7280,7 @@
         <w:rPr>
           <w:b w:val="0"/>
           <w:bCs w:val="0"/>
+          <w:noProof/>
         </w:rPr>
         <w:drawing>
           <wp:inline distT="0" distB="0" distL="0" distR="0" wp14:anchorId="5C42617C" wp14:editId="7AA8C403">
@@ -7361,6 +7340,7 @@
         <w:rPr>
           <w:b w:val="0"/>
           <w:bCs w:val="0"/>
+          <w:noProof/>
         </w:rPr>
         <w:drawing>
           <wp:inline distT="0" distB="0" distL="0" distR="0" wp14:anchorId="0BE8779D" wp14:editId="29F7D778">
@@ -7583,6 +7563,7 @@
         <w:rPr>
           <w:b w:val="0"/>
           <w:bCs w:val="0"/>
+          <w:noProof/>
         </w:rPr>
         <w:drawing>
           <wp:inline distT="0" distB="0" distL="0" distR="0" wp14:anchorId="5BC5CFEE" wp14:editId="2A7BDCA4">
@@ -7619,6 +7600,2581 @@
             </a:graphic>
           </wp:inline>
         </w:drawing>
+      </w:r>
+    </w:p>
+    <w:p>
+      <w:pPr>
+        <w:pStyle w:val="Heading3"/>
+        <w:shd w:val="clear" w:color="auto" w:fill="FFFFFF"/>
+        <w:tabs>
+          <w:tab w:val="left" w:pos="5747"/>
+        </w:tabs>
+        <w:spacing w:before="72" w:beforeAutospacing="0" w:after="0" w:afterAutospacing="0"/>
+        <w:rPr>
+          <w:b w:val="0"/>
+          <w:bCs w:val="0"/>
+        </w:rPr>
+      </w:pPr>
+      <w:r>
+        <w:rPr>
+          <w:b w:val="0"/>
+          <w:bCs w:val="0"/>
+        </w:rPr>
+        <w:t>Cách random forest feeling</w:t>
+      </w:r>
+    </w:p>
+    <w:tbl>
+      <w:tblPr>
+        <w:tblStyle w:val="TableGrid"/>
+        <w:tblW w:w="0" w:type="auto"/>
+        <w:jc w:val="center"/>
+        <w:tblBorders>
+          <w:bottom w:val="none" w:sz="0" w:space="0" w:color="auto"/>
+        </w:tblBorders>
+        <w:tblLook w:val="04A0" w:firstRow="1" w:lastRow="0" w:firstColumn="1" w:lastColumn="0" w:noHBand="0" w:noVBand="1"/>
+      </w:tblPr>
+      <w:tblGrid>
+        <w:gridCol w:w="1801"/>
+        <w:gridCol w:w="2046"/>
+        <w:gridCol w:w="1839"/>
+        <w:gridCol w:w="1820"/>
+        <w:gridCol w:w="1824"/>
+      </w:tblGrid>
+      <w:tr>
+        <w:trPr>
+          <w:jc w:val="center"/>
+        </w:trPr>
+        <w:tc>
+          <w:tcPr>
+            <w:tcW w:w="1801" w:type="dxa"/>
+            <w:tcBorders>
+              <w:top w:val="single" w:sz="12" w:space="0" w:color="auto"/>
+              <w:left w:val="single" w:sz="12" w:space="0" w:color="auto"/>
+              <w:bottom w:val="single" w:sz="12" w:space="0" w:color="auto"/>
+              <w:right w:val="single" w:sz="12" w:space="0" w:color="auto"/>
+            </w:tcBorders>
+            <w:shd w:val="clear" w:color="auto" w:fill="5B9BD5" w:themeFill="accent5"/>
+          </w:tcPr>
+          <w:p>
+            <w:pPr>
+              <w:pStyle w:val="Heading3"/>
+              <w:spacing w:before="72" w:beforeAutospacing="0" w:after="0" w:afterAutospacing="0"/>
+              <w:rPr>
+                <w:b w:val="0"/>
+                <w:bCs w:val="0"/>
+              </w:rPr>
+            </w:pPr>
+            <w:r>
+              <w:rPr>
+                <w:b w:val="0"/>
+                <w:bCs w:val="0"/>
+              </w:rPr>
+              <w:t>CHEST PAIN</w:t>
+            </w:r>
+          </w:p>
+        </w:tc>
+        <w:tc>
+          <w:tcPr>
+            <w:tcW w:w="2046" w:type="dxa"/>
+            <w:tcBorders>
+              <w:top w:val="single" w:sz="12" w:space="0" w:color="auto"/>
+              <w:left w:val="single" w:sz="12" w:space="0" w:color="auto"/>
+              <w:bottom w:val="single" w:sz="12" w:space="0" w:color="auto"/>
+              <w:right w:val="single" w:sz="12" w:space="0" w:color="auto"/>
+            </w:tcBorders>
+            <w:shd w:val="clear" w:color="auto" w:fill="5B9BD5" w:themeFill="accent5"/>
+          </w:tcPr>
+          <w:p>
+            <w:pPr>
+              <w:pStyle w:val="Heading3"/>
+              <w:spacing w:before="72" w:beforeAutospacing="0" w:after="0" w:afterAutospacing="0"/>
+              <w:rPr>
+                <w:b w:val="0"/>
+                <w:bCs w:val="0"/>
+              </w:rPr>
+            </w:pPr>
+            <w:r>
+              <w:rPr>
+                <w:b w:val="0"/>
+                <w:bCs w:val="0"/>
+              </w:rPr>
+              <w:t xml:space="preserve">GOOD BLOOD CIRCULATION </w:t>
+            </w:r>
+          </w:p>
+        </w:tc>
+        <w:tc>
+          <w:tcPr>
+            <w:tcW w:w="1839" w:type="dxa"/>
+            <w:tcBorders>
+              <w:top w:val="single" w:sz="12" w:space="0" w:color="auto"/>
+              <w:left w:val="single" w:sz="12" w:space="0" w:color="auto"/>
+              <w:bottom w:val="single" w:sz="12" w:space="0" w:color="auto"/>
+              <w:right w:val="single" w:sz="12" w:space="0" w:color="auto"/>
+            </w:tcBorders>
+            <w:shd w:val="clear" w:color="auto" w:fill="5B9BD5" w:themeFill="accent5"/>
+          </w:tcPr>
+          <w:p>
+            <w:pPr>
+              <w:pStyle w:val="Heading3"/>
+              <w:spacing w:before="72" w:beforeAutospacing="0" w:after="0" w:afterAutospacing="0"/>
+              <w:rPr>
+                <w:b w:val="0"/>
+                <w:bCs w:val="0"/>
+              </w:rPr>
+            </w:pPr>
+            <w:r>
+              <w:rPr>
+                <w:b w:val="0"/>
+                <w:bCs w:val="0"/>
+              </w:rPr>
+              <w:t>BLOCKED ARTERIES</w:t>
+            </w:r>
+          </w:p>
+        </w:tc>
+        <w:tc>
+          <w:tcPr>
+            <w:tcW w:w="1820" w:type="dxa"/>
+            <w:tcBorders>
+              <w:top w:val="single" w:sz="12" w:space="0" w:color="auto"/>
+              <w:left w:val="single" w:sz="12" w:space="0" w:color="auto"/>
+              <w:bottom w:val="single" w:sz="12" w:space="0" w:color="auto"/>
+              <w:right w:val="single" w:sz="12" w:space="0" w:color="auto"/>
+            </w:tcBorders>
+            <w:shd w:val="clear" w:color="auto" w:fill="5B9BD5" w:themeFill="accent5"/>
+          </w:tcPr>
+          <w:p>
+            <w:pPr>
+              <w:pStyle w:val="Heading3"/>
+              <w:spacing w:before="72" w:beforeAutospacing="0" w:after="0" w:afterAutospacing="0"/>
+              <w:rPr>
+                <w:b w:val="0"/>
+                <w:bCs w:val="0"/>
+              </w:rPr>
+            </w:pPr>
+            <w:r>
+              <w:rPr>
+                <w:b w:val="0"/>
+                <w:bCs w:val="0"/>
+              </w:rPr>
+              <w:t>WEIGHT</w:t>
+            </w:r>
+          </w:p>
+        </w:tc>
+        <w:tc>
+          <w:tcPr>
+            <w:tcW w:w="1824" w:type="dxa"/>
+            <w:tcBorders>
+              <w:top w:val="single" w:sz="12" w:space="0" w:color="auto"/>
+              <w:left w:val="single" w:sz="12" w:space="0" w:color="auto"/>
+              <w:bottom w:val="single" w:sz="12" w:space="0" w:color="auto"/>
+              <w:right w:val="single" w:sz="12" w:space="0" w:color="auto"/>
+            </w:tcBorders>
+            <w:shd w:val="clear" w:color="auto" w:fill="5B9BD5" w:themeFill="accent5"/>
+          </w:tcPr>
+          <w:p>
+            <w:pPr>
+              <w:pStyle w:val="Heading3"/>
+              <w:spacing w:before="72" w:beforeAutospacing="0" w:after="0" w:afterAutospacing="0"/>
+              <w:rPr>
+                <w:b w:val="0"/>
+                <w:bCs w:val="0"/>
+              </w:rPr>
+            </w:pPr>
+            <w:r>
+              <w:rPr>
+                <w:b w:val="0"/>
+                <w:bCs w:val="0"/>
+              </w:rPr>
+              <w:t>HEART DISEASE</w:t>
+            </w:r>
+          </w:p>
+        </w:tc>
+      </w:tr>
+      <w:tr>
+        <w:trPr>
+          <w:jc w:val="center"/>
+        </w:trPr>
+        <w:tc>
+          <w:tcPr>
+            <w:tcW w:w="1801" w:type="dxa"/>
+            <w:tcBorders>
+              <w:top w:val="single" w:sz="12" w:space="0" w:color="auto"/>
+              <w:left w:val="single" w:sz="12" w:space="0" w:color="auto"/>
+              <w:bottom w:val="single" w:sz="12" w:space="0" w:color="auto"/>
+              <w:right w:val="single" w:sz="12" w:space="0" w:color="auto"/>
+            </w:tcBorders>
+            <w:shd w:val="clear" w:color="auto" w:fill="D9E2F3" w:themeFill="accent1" w:themeFillTint="33"/>
+          </w:tcPr>
+          <w:p>
+            <w:pPr>
+              <w:pStyle w:val="Heading3"/>
+              <w:spacing w:before="72" w:beforeAutospacing="0" w:after="0" w:afterAutospacing="0"/>
+              <w:rPr>
+                <w:b w:val="0"/>
+                <w:bCs w:val="0"/>
+              </w:rPr>
+            </w:pPr>
+            <w:r>
+              <w:rPr>
+                <w:b w:val="0"/>
+                <w:bCs w:val="0"/>
+              </w:rPr>
+              <w:t>NO</w:t>
+            </w:r>
+          </w:p>
+        </w:tc>
+        <w:tc>
+          <w:tcPr>
+            <w:tcW w:w="2046" w:type="dxa"/>
+            <w:tcBorders>
+              <w:top w:val="single" w:sz="12" w:space="0" w:color="auto"/>
+              <w:left w:val="single" w:sz="12" w:space="0" w:color="auto"/>
+              <w:bottom w:val="single" w:sz="12" w:space="0" w:color="auto"/>
+              <w:right w:val="single" w:sz="12" w:space="0" w:color="auto"/>
+            </w:tcBorders>
+            <w:shd w:val="clear" w:color="auto" w:fill="D9E2F3" w:themeFill="accent1" w:themeFillTint="33"/>
+          </w:tcPr>
+          <w:p>
+            <w:pPr>
+              <w:pStyle w:val="Heading3"/>
+              <w:spacing w:before="72" w:beforeAutospacing="0" w:after="0" w:afterAutospacing="0"/>
+              <w:rPr>
+                <w:b w:val="0"/>
+                <w:bCs w:val="0"/>
+              </w:rPr>
+            </w:pPr>
+            <w:r>
+              <w:rPr>
+                <w:b w:val="0"/>
+                <w:bCs w:val="0"/>
+              </w:rPr>
+              <w:t>NO</w:t>
+            </w:r>
+          </w:p>
+        </w:tc>
+        <w:tc>
+          <w:tcPr>
+            <w:tcW w:w="1839" w:type="dxa"/>
+            <w:tcBorders>
+              <w:top w:val="single" w:sz="12" w:space="0" w:color="auto"/>
+              <w:left w:val="single" w:sz="12" w:space="0" w:color="auto"/>
+              <w:bottom w:val="single" w:sz="12" w:space="0" w:color="auto"/>
+              <w:right w:val="single" w:sz="12" w:space="0" w:color="auto"/>
+            </w:tcBorders>
+            <w:shd w:val="clear" w:color="auto" w:fill="D9E2F3" w:themeFill="accent1" w:themeFillTint="33"/>
+          </w:tcPr>
+          <w:p>
+            <w:pPr>
+              <w:pStyle w:val="Heading3"/>
+              <w:spacing w:before="72" w:beforeAutospacing="0" w:after="0" w:afterAutospacing="0"/>
+              <w:rPr>
+                <w:b w:val="0"/>
+                <w:bCs w:val="0"/>
+              </w:rPr>
+            </w:pPr>
+            <w:r>
+              <w:rPr>
+                <w:b w:val="0"/>
+                <w:bCs w:val="0"/>
+              </w:rPr>
+              <w:t>NO</w:t>
+            </w:r>
+          </w:p>
+        </w:tc>
+        <w:tc>
+          <w:tcPr>
+            <w:tcW w:w="1820" w:type="dxa"/>
+            <w:tcBorders>
+              <w:top w:val="single" w:sz="12" w:space="0" w:color="auto"/>
+              <w:left w:val="single" w:sz="12" w:space="0" w:color="auto"/>
+              <w:bottom w:val="single" w:sz="12" w:space="0" w:color="auto"/>
+              <w:right w:val="single" w:sz="12" w:space="0" w:color="auto"/>
+            </w:tcBorders>
+            <w:shd w:val="clear" w:color="auto" w:fill="D9E2F3" w:themeFill="accent1" w:themeFillTint="33"/>
+          </w:tcPr>
+          <w:p>
+            <w:pPr>
+              <w:pStyle w:val="Heading3"/>
+              <w:spacing w:before="72" w:beforeAutospacing="0" w:after="0" w:afterAutospacing="0"/>
+              <w:rPr>
+                <w:b w:val="0"/>
+                <w:bCs w:val="0"/>
+              </w:rPr>
+            </w:pPr>
+            <w:r>
+              <w:rPr>
+                <w:b w:val="0"/>
+                <w:bCs w:val="0"/>
+              </w:rPr>
+              <w:t>125</w:t>
+            </w:r>
+          </w:p>
+        </w:tc>
+        <w:tc>
+          <w:tcPr>
+            <w:tcW w:w="1824" w:type="dxa"/>
+            <w:tcBorders>
+              <w:top w:val="single" w:sz="12" w:space="0" w:color="auto"/>
+              <w:left w:val="single" w:sz="12" w:space="0" w:color="auto"/>
+              <w:bottom w:val="single" w:sz="12" w:space="0" w:color="auto"/>
+              <w:right w:val="single" w:sz="12" w:space="0" w:color="auto"/>
+            </w:tcBorders>
+            <w:shd w:val="clear" w:color="auto" w:fill="D9E2F3" w:themeFill="accent1" w:themeFillTint="33"/>
+          </w:tcPr>
+          <w:p>
+            <w:pPr>
+              <w:pStyle w:val="Heading3"/>
+              <w:spacing w:before="72" w:beforeAutospacing="0" w:after="0" w:afterAutospacing="0"/>
+              <w:rPr>
+                <w:b w:val="0"/>
+                <w:bCs w:val="0"/>
+              </w:rPr>
+            </w:pPr>
+            <w:r>
+              <w:rPr>
+                <w:b w:val="0"/>
+                <w:bCs w:val="0"/>
+              </w:rPr>
+              <w:t>NO</w:t>
+            </w:r>
+          </w:p>
+        </w:tc>
+      </w:tr>
+      <w:tr>
+        <w:trPr>
+          <w:jc w:val="center"/>
+        </w:trPr>
+        <w:tc>
+          <w:tcPr>
+            <w:tcW w:w="1801" w:type="dxa"/>
+            <w:tcBorders>
+              <w:top w:val="single" w:sz="12" w:space="0" w:color="auto"/>
+              <w:left w:val="single" w:sz="12" w:space="0" w:color="auto"/>
+              <w:bottom w:val="single" w:sz="12" w:space="0" w:color="auto"/>
+              <w:right w:val="single" w:sz="12" w:space="0" w:color="auto"/>
+            </w:tcBorders>
+            <w:shd w:val="clear" w:color="auto" w:fill="D9E2F3" w:themeFill="accent1" w:themeFillTint="33"/>
+          </w:tcPr>
+          <w:p>
+            <w:pPr>
+              <w:pStyle w:val="Heading3"/>
+              <w:spacing w:before="72" w:beforeAutospacing="0" w:after="0" w:afterAutospacing="0"/>
+              <w:rPr>
+                <w:b w:val="0"/>
+                <w:bCs w:val="0"/>
+              </w:rPr>
+            </w:pPr>
+            <w:r>
+              <w:rPr>
+                <w:b w:val="0"/>
+                <w:bCs w:val="0"/>
+              </w:rPr>
+              <w:t>YES</w:t>
+            </w:r>
+          </w:p>
+        </w:tc>
+        <w:tc>
+          <w:tcPr>
+            <w:tcW w:w="2046" w:type="dxa"/>
+            <w:tcBorders>
+              <w:top w:val="single" w:sz="12" w:space="0" w:color="auto"/>
+              <w:left w:val="single" w:sz="12" w:space="0" w:color="auto"/>
+              <w:bottom w:val="single" w:sz="12" w:space="0" w:color="auto"/>
+              <w:right w:val="single" w:sz="12" w:space="0" w:color="auto"/>
+            </w:tcBorders>
+            <w:shd w:val="clear" w:color="auto" w:fill="D9E2F3" w:themeFill="accent1" w:themeFillTint="33"/>
+          </w:tcPr>
+          <w:p>
+            <w:pPr>
+              <w:pStyle w:val="Heading3"/>
+              <w:spacing w:before="72" w:beforeAutospacing="0" w:after="0" w:afterAutospacing="0"/>
+              <w:rPr>
+                <w:b w:val="0"/>
+                <w:bCs w:val="0"/>
+              </w:rPr>
+            </w:pPr>
+            <w:r>
+              <w:rPr>
+                <w:b w:val="0"/>
+                <w:bCs w:val="0"/>
+              </w:rPr>
+              <w:t>YES</w:t>
+            </w:r>
+          </w:p>
+        </w:tc>
+        <w:tc>
+          <w:tcPr>
+            <w:tcW w:w="1839" w:type="dxa"/>
+            <w:tcBorders>
+              <w:top w:val="single" w:sz="12" w:space="0" w:color="auto"/>
+              <w:left w:val="single" w:sz="12" w:space="0" w:color="auto"/>
+              <w:bottom w:val="single" w:sz="12" w:space="0" w:color="auto"/>
+              <w:right w:val="single" w:sz="12" w:space="0" w:color="auto"/>
+            </w:tcBorders>
+            <w:shd w:val="clear" w:color="auto" w:fill="D9E2F3" w:themeFill="accent1" w:themeFillTint="33"/>
+          </w:tcPr>
+          <w:p>
+            <w:pPr>
+              <w:pStyle w:val="Heading3"/>
+              <w:spacing w:before="72" w:beforeAutospacing="0" w:after="0" w:afterAutospacing="0"/>
+              <w:rPr>
+                <w:b w:val="0"/>
+                <w:bCs w:val="0"/>
+              </w:rPr>
+            </w:pPr>
+            <w:r>
+              <w:rPr>
+                <w:b w:val="0"/>
+                <w:bCs w:val="0"/>
+              </w:rPr>
+              <w:t>YES</w:t>
+            </w:r>
+          </w:p>
+        </w:tc>
+        <w:tc>
+          <w:tcPr>
+            <w:tcW w:w="1820" w:type="dxa"/>
+            <w:tcBorders>
+              <w:top w:val="single" w:sz="12" w:space="0" w:color="auto"/>
+              <w:left w:val="single" w:sz="12" w:space="0" w:color="auto"/>
+              <w:bottom w:val="single" w:sz="12" w:space="0" w:color="auto"/>
+              <w:right w:val="single" w:sz="12" w:space="0" w:color="auto"/>
+            </w:tcBorders>
+            <w:shd w:val="clear" w:color="auto" w:fill="D9E2F3" w:themeFill="accent1" w:themeFillTint="33"/>
+          </w:tcPr>
+          <w:p>
+            <w:pPr>
+              <w:pStyle w:val="Heading3"/>
+              <w:spacing w:before="72" w:beforeAutospacing="0" w:after="0" w:afterAutospacing="0"/>
+              <w:rPr>
+                <w:b w:val="0"/>
+                <w:bCs w:val="0"/>
+              </w:rPr>
+            </w:pPr>
+            <w:r>
+              <w:rPr>
+                <w:b w:val="0"/>
+                <w:bCs w:val="0"/>
+              </w:rPr>
+              <w:t>180</w:t>
+            </w:r>
+          </w:p>
+        </w:tc>
+        <w:tc>
+          <w:tcPr>
+            <w:tcW w:w="1824" w:type="dxa"/>
+            <w:tcBorders>
+              <w:top w:val="single" w:sz="12" w:space="0" w:color="auto"/>
+              <w:left w:val="single" w:sz="12" w:space="0" w:color="auto"/>
+              <w:bottom w:val="single" w:sz="12" w:space="0" w:color="auto"/>
+              <w:right w:val="single" w:sz="12" w:space="0" w:color="auto"/>
+            </w:tcBorders>
+            <w:shd w:val="clear" w:color="auto" w:fill="D9E2F3" w:themeFill="accent1" w:themeFillTint="33"/>
+          </w:tcPr>
+          <w:p>
+            <w:pPr>
+              <w:pStyle w:val="Heading3"/>
+              <w:spacing w:before="72" w:beforeAutospacing="0" w:after="0" w:afterAutospacing="0"/>
+              <w:rPr>
+                <w:b w:val="0"/>
+                <w:bCs w:val="0"/>
+              </w:rPr>
+            </w:pPr>
+            <w:r>
+              <w:rPr>
+                <w:b w:val="0"/>
+                <w:bCs w:val="0"/>
+              </w:rPr>
+              <w:t>YES</w:t>
+            </w:r>
+          </w:p>
+        </w:tc>
+      </w:tr>
+      <w:tr>
+        <w:trPr>
+          <w:jc w:val="center"/>
+        </w:trPr>
+        <w:tc>
+          <w:tcPr>
+            <w:tcW w:w="1801" w:type="dxa"/>
+            <w:tcBorders>
+              <w:top w:val="single" w:sz="12" w:space="0" w:color="auto"/>
+              <w:left w:val="single" w:sz="12" w:space="0" w:color="auto"/>
+              <w:bottom w:val="single" w:sz="12" w:space="0" w:color="auto"/>
+              <w:right w:val="single" w:sz="12" w:space="0" w:color="auto"/>
+            </w:tcBorders>
+            <w:shd w:val="clear" w:color="auto" w:fill="D9E2F3" w:themeFill="accent1" w:themeFillTint="33"/>
+          </w:tcPr>
+          <w:p>
+            <w:pPr>
+              <w:pStyle w:val="Heading3"/>
+              <w:spacing w:before="72" w:beforeAutospacing="0" w:after="0" w:afterAutospacing="0"/>
+              <w:rPr>
+                <w:b w:val="0"/>
+                <w:bCs w:val="0"/>
+              </w:rPr>
+            </w:pPr>
+            <w:r>
+              <w:rPr>
+                <w:b w:val="0"/>
+                <w:bCs w:val="0"/>
+              </w:rPr>
+              <w:t>YES</w:t>
+            </w:r>
+          </w:p>
+        </w:tc>
+        <w:tc>
+          <w:tcPr>
+            <w:tcW w:w="2046" w:type="dxa"/>
+            <w:tcBorders>
+              <w:top w:val="single" w:sz="12" w:space="0" w:color="auto"/>
+              <w:left w:val="single" w:sz="12" w:space="0" w:color="auto"/>
+              <w:bottom w:val="single" w:sz="12" w:space="0" w:color="auto"/>
+              <w:right w:val="single" w:sz="12" w:space="0" w:color="auto"/>
+            </w:tcBorders>
+            <w:shd w:val="clear" w:color="auto" w:fill="D9E2F3" w:themeFill="accent1" w:themeFillTint="33"/>
+          </w:tcPr>
+          <w:p>
+            <w:pPr>
+              <w:pStyle w:val="Heading3"/>
+              <w:spacing w:before="72" w:beforeAutospacing="0" w:after="0" w:afterAutospacing="0"/>
+              <w:rPr>
+                <w:b w:val="0"/>
+                <w:bCs w:val="0"/>
+              </w:rPr>
+            </w:pPr>
+            <w:r>
+              <w:rPr>
+                <w:b w:val="0"/>
+                <w:bCs w:val="0"/>
+              </w:rPr>
+              <w:t>YES</w:t>
+            </w:r>
+          </w:p>
+        </w:tc>
+        <w:tc>
+          <w:tcPr>
+            <w:tcW w:w="1839" w:type="dxa"/>
+            <w:tcBorders>
+              <w:top w:val="single" w:sz="12" w:space="0" w:color="auto"/>
+              <w:left w:val="single" w:sz="12" w:space="0" w:color="auto"/>
+              <w:bottom w:val="single" w:sz="12" w:space="0" w:color="auto"/>
+              <w:right w:val="single" w:sz="12" w:space="0" w:color="auto"/>
+            </w:tcBorders>
+            <w:shd w:val="clear" w:color="auto" w:fill="D9E2F3" w:themeFill="accent1" w:themeFillTint="33"/>
+          </w:tcPr>
+          <w:p>
+            <w:pPr>
+              <w:pStyle w:val="Heading3"/>
+              <w:spacing w:before="72" w:beforeAutospacing="0" w:after="0" w:afterAutospacing="0"/>
+              <w:rPr>
+                <w:b w:val="0"/>
+                <w:bCs w:val="0"/>
+              </w:rPr>
+            </w:pPr>
+            <w:r>
+              <w:rPr>
+                <w:b w:val="0"/>
+                <w:bCs w:val="0"/>
+              </w:rPr>
+              <w:t>NO</w:t>
+            </w:r>
+          </w:p>
+        </w:tc>
+        <w:tc>
+          <w:tcPr>
+            <w:tcW w:w="1820" w:type="dxa"/>
+            <w:tcBorders>
+              <w:top w:val="single" w:sz="12" w:space="0" w:color="auto"/>
+              <w:left w:val="single" w:sz="12" w:space="0" w:color="auto"/>
+              <w:bottom w:val="single" w:sz="12" w:space="0" w:color="auto"/>
+              <w:right w:val="single" w:sz="12" w:space="0" w:color="auto"/>
+            </w:tcBorders>
+            <w:shd w:val="clear" w:color="auto" w:fill="D9E2F3" w:themeFill="accent1" w:themeFillTint="33"/>
+          </w:tcPr>
+          <w:p>
+            <w:pPr>
+              <w:pStyle w:val="Heading3"/>
+              <w:spacing w:before="72" w:beforeAutospacing="0" w:after="0" w:afterAutospacing="0"/>
+              <w:rPr>
+                <w:b w:val="0"/>
+                <w:bCs w:val="0"/>
+              </w:rPr>
+            </w:pPr>
+            <w:r>
+              <w:rPr>
+                <w:b w:val="0"/>
+                <w:bCs w:val="0"/>
+              </w:rPr>
+              <w:t>210</w:t>
+            </w:r>
+          </w:p>
+        </w:tc>
+        <w:tc>
+          <w:tcPr>
+            <w:tcW w:w="1824" w:type="dxa"/>
+            <w:tcBorders>
+              <w:top w:val="single" w:sz="12" w:space="0" w:color="auto"/>
+              <w:left w:val="single" w:sz="12" w:space="0" w:color="auto"/>
+              <w:bottom w:val="single" w:sz="12" w:space="0" w:color="auto"/>
+              <w:right w:val="single" w:sz="12" w:space="0" w:color="auto"/>
+            </w:tcBorders>
+            <w:shd w:val="clear" w:color="auto" w:fill="D9E2F3" w:themeFill="accent1" w:themeFillTint="33"/>
+          </w:tcPr>
+          <w:p>
+            <w:pPr>
+              <w:pStyle w:val="Heading3"/>
+              <w:spacing w:before="72" w:beforeAutospacing="0" w:after="0" w:afterAutospacing="0"/>
+              <w:rPr>
+                <w:b w:val="0"/>
+                <w:bCs w:val="0"/>
+              </w:rPr>
+            </w:pPr>
+            <w:r>
+              <w:rPr>
+                <w:b w:val="0"/>
+                <w:bCs w:val="0"/>
+              </w:rPr>
+              <w:t>NO</w:t>
+            </w:r>
+          </w:p>
+        </w:tc>
+      </w:tr>
+      <w:tr>
+        <w:trPr>
+          <w:jc w:val="center"/>
+        </w:trPr>
+        <w:tc>
+          <w:tcPr>
+            <w:tcW w:w="1801" w:type="dxa"/>
+            <w:tcBorders>
+              <w:top w:val="single" w:sz="12" w:space="0" w:color="auto"/>
+              <w:left w:val="single" w:sz="12" w:space="0" w:color="auto"/>
+              <w:bottom w:val="single" w:sz="12" w:space="0" w:color="auto"/>
+              <w:right w:val="single" w:sz="12" w:space="0" w:color="auto"/>
+            </w:tcBorders>
+            <w:shd w:val="clear" w:color="auto" w:fill="D9E2F3" w:themeFill="accent1" w:themeFillTint="33"/>
+          </w:tcPr>
+          <w:p>
+            <w:pPr>
+              <w:pStyle w:val="Heading3"/>
+              <w:spacing w:before="72" w:beforeAutospacing="0" w:after="0" w:afterAutospacing="0"/>
+              <w:rPr>
+                <w:b w:val="0"/>
+                <w:bCs w:val="0"/>
+              </w:rPr>
+            </w:pPr>
+            <w:r>
+              <w:rPr>
+                <w:b w:val="0"/>
+                <w:bCs w:val="0"/>
+              </w:rPr>
+              <w:t xml:space="preserve">YES </w:t>
+            </w:r>
+          </w:p>
+        </w:tc>
+        <w:tc>
+          <w:tcPr>
+            <w:tcW w:w="2046" w:type="dxa"/>
+            <w:tcBorders>
+              <w:top w:val="single" w:sz="12" w:space="0" w:color="auto"/>
+              <w:left w:val="single" w:sz="12" w:space="0" w:color="auto"/>
+              <w:bottom w:val="single" w:sz="12" w:space="0" w:color="auto"/>
+              <w:right w:val="single" w:sz="12" w:space="0" w:color="auto"/>
+            </w:tcBorders>
+            <w:shd w:val="clear" w:color="auto" w:fill="D9E2F3" w:themeFill="accent1" w:themeFillTint="33"/>
+          </w:tcPr>
+          <w:p>
+            <w:pPr>
+              <w:pStyle w:val="Heading3"/>
+              <w:spacing w:before="72" w:beforeAutospacing="0" w:after="0" w:afterAutospacing="0"/>
+              <w:rPr>
+                <w:b w:val="0"/>
+                <w:bCs w:val="0"/>
+              </w:rPr>
+            </w:pPr>
+            <w:r>
+              <w:rPr>
+                <w:b w:val="0"/>
+                <w:bCs w:val="0"/>
+              </w:rPr>
+              <w:t xml:space="preserve">NO </w:t>
+            </w:r>
+          </w:p>
+        </w:tc>
+        <w:tc>
+          <w:tcPr>
+            <w:tcW w:w="1839" w:type="dxa"/>
+            <w:tcBorders>
+              <w:top w:val="single" w:sz="12" w:space="0" w:color="auto"/>
+              <w:left w:val="single" w:sz="12" w:space="0" w:color="auto"/>
+              <w:bottom w:val="single" w:sz="12" w:space="0" w:color="auto"/>
+              <w:right w:val="single" w:sz="12" w:space="0" w:color="auto"/>
+            </w:tcBorders>
+            <w:shd w:val="clear" w:color="auto" w:fill="D9E2F3" w:themeFill="accent1" w:themeFillTint="33"/>
+          </w:tcPr>
+          <w:p>
+            <w:pPr>
+              <w:pStyle w:val="Heading3"/>
+              <w:spacing w:before="72" w:beforeAutospacing="0" w:after="0" w:afterAutospacing="0"/>
+              <w:rPr>
+                <w:b w:val="0"/>
+                <w:bCs w:val="0"/>
+                <w:color w:val="FF0000"/>
+              </w:rPr>
+            </w:pPr>
+            <w:r>
+              <w:rPr>
+                <w:b w:val="0"/>
+                <w:bCs w:val="0"/>
+                <w:color w:val="FF0000"/>
+              </w:rPr>
+              <w:t>N/A</w:t>
+            </w:r>
+          </w:p>
+        </w:tc>
+        <w:tc>
+          <w:tcPr>
+            <w:tcW w:w="1820" w:type="dxa"/>
+            <w:tcBorders>
+              <w:top w:val="single" w:sz="12" w:space="0" w:color="auto"/>
+              <w:left w:val="single" w:sz="12" w:space="0" w:color="auto"/>
+              <w:bottom w:val="single" w:sz="12" w:space="0" w:color="auto"/>
+              <w:right w:val="single" w:sz="12" w:space="0" w:color="auto"/>
+            </w:tcBorders>
+            <w:shd w:val="clear" w:color="auto" w:fill="D9E2F3" w:themeFill="accent1" w:themeFillTint="33"/>
+          </w:tcPr>
+          <w:p>
+            <w:pPr>
+              <w:pStyle w:val="Heading3"/>
+              <w:spacing w:before="72" w:beforeAutospacing="0" w:after="0" w:afterAutospacing="0"/>
+              <w:rPr>
+                <w:b w:val="0"/>
+                <w:bCs w:val="0"/>
+                <w:color w:val="FF0000"/>
+              </w:rPr>
+            </w:pPr>
+            <w:r>
+              <w:rPr>
+                <w:b w:val="0"/>
+                <w:bCs w:val="0"/>
+                <w:color w:val="FF0000"/>
+              </w:rPr>
+              <w:t>N/A</w:t>
+            </w:r>
+          </w:p>
+        </w:tc>
+        <w:tc>
+          <w:tcPr>
+            <w:tcW w:w="1824" w:type="dxa"/>
+            <w:tcBorders>
+              <w:top w:val="single" w:sz="12" w:space="0" w:color="auto"/>
+              <w:left w:val="single" w:sz="12" w:space="0" w:color="auto"/>
+              <w:bottom w:val="single" w:sz="12" w:space="0" w:color="auto"/>
+              <w:right w:val="single" w:sz="12" w:space="0" w:color="auto"/>
+            </w:tcBorders>
+            <w:shd w:val="clear" w:color="auto" w:fill="D9E2F3" w:themeFill="accent1" w:themeFillTint="33"/>
+          </w:tcPr>
+          <w:p>
+            <w:pPr>
+              <w:pStyle w:val="Heading3"/>
+              <w:spacing w:before="72" w:beforeAutospacing="0" w:after="0" w:afterAutospacing="0"/>
+              <w:rPr>
+                <w:b w:val="0"/>
+                <w:bCs w:val="0"/>
+              </w:rPr>
+            </w:pPr>
+            <w:r>
+              <w:rPr>
+                <w:b w:val="0"/>
+                <w:bCs w:val="0"/>
+              </w:rPr>
+              <w:t>NO</w:t>
+            </w:r>
+          </w:p>
+        </w:tc>
+      </w:tr>
+    </w:tbl>
+    <w:p>
+      <w:pPr>
+        <w:pStyle w:val="Heading3"/>
+        <w:shd w:val="clear" w:color="auto" w:fill="FFFFFF"/>
+        <w:tabs>
+          <w:tab w:val="left" w:pos="5747"/>
+        </w:tabs>
+        <w:spacing w:before="72" w:beforeAutospacing="0" w:after="0" w:afterAutospacing="0"/>
+        <w:rPr>
+          <w:b w:val="0"/>
+          <w:bCs w:val="0"/>
+        </w:rPr>
+      </w:pPr>
+    </w:p>
+    <w:p>
+      <w:pPr>
+        <w:pStyle w:val="Heading3"/>
+        <w:shd w:val="clear" w:color="auto" w:fill="FFFFFF"/>
+        <w:tabs>
+          <w:tab w:val="left" w:pos="5747"/>
+        </w:tabs>
+        <w:spacing w:before="72" w:beforeAutospacing="0" w:after="0" w:afterAutospacing="0"/>
+        <w:rPr>
+          <w:b w:val="0"/>
+          <w:bCs w:val="0"/>
+        </w:rPr>
+      </w:pPr>
+      <w:r>
+        <w:rPr>
+          <w:b w:val="0"/>
+          <w:bCs w:val="0"/>
+        </w:rPr>
+        <w:drawing>
+          <wp:inline distT="0" distB="0" distL="0" distR="0" wp14:anchorId="5D0EEC77" wp14:editId="209268F9">
+            <wp:extent cx="3924640" cy="1508891"/>
+            <wp:effectExtent l="0" t="0" r="0" b="0"/>
+            <wp:docPr id="1653255412" name="Picture 1"/>
+            <wp:cNvGraphicFramePr>
+              <a:graphicFrameLocks xmlns:a="http://schemas.openxmlformats.org/drawingml/2006/main" noChangeAspect="1"/>
+            </wp:cNvGraphicFramePr>
+            <a:graphic xmlns:a="http://schemas.openxmlformats.org/drawingml/2006/main">
+              <a:graphicData uri="http://schemas.openxmlformats.org/drawingml/2006/picture">
+                <pic:pic xmlns:pic="http://schemas.openxmlformats.org/drawingml/2006/picture">
+                  <pic:nvPicPr>
+                    <pic:cNvPr id="1653255412" name=""/>
+                    <pic:cNvPicPr/>
+                  </pic:nvPicPr>
+                  <pic:blipFill>
+                    <a:blip r:embed="rId20"/>
+                    <a:stretch>
+                      <a:fillRect/>
+                    </a:stretch>
+                  </pic:blipFill>
+                  <pic:spPr>
+                    <a:xfrm>
+                      <a:off x="0" y="0"/>
+                      <a:ext cx="3924640" cy="1508891"/>
+                    </a:xfrm>
+                    <a:prstGeom prst="rect">
+                      <a:avLst/>
+                    </a:prstGeom>
+                  </pic:spPr>
+                </pic:pic>
+              </a:graphicData>
+            </a:graphic>
+          </wp:inline>
+        </w:drawing>
+      </w:r>
+    </w:p>
+    <w:p>
+      <w:pPr>
+        <w:pStyle w:val="Heading3"/>
+        <w:shd w:val="clear" w:color="auto" w:fill="FFFFFF"/>
+        <w:tabs>
+          <w:tab w:val="left" w:pos="5747"/>
+        </w:tabs>
+        <w:spacing w:before="72" w:beforeAutospacing="0" w:after="0" w:afterAutospacing="0"/>
+        <w:rPr>
+          <w:b w:val="0"/>
+          <w:bCs w:val="0"/>
+        </w:rPr>
+      </w:pPr>
+      <w:r>
+        <w:rPr>
+          <w:b w:val="0"/>
+          <w:bCs w:val="0"/>
+        </w:rPr>
+        <w:t>Đầu tiền đoán một giá trị bất kì xong tinh chỉnh giá trị đó</w:t>
+      </w:r>
+    </w:p>
+    <w:p>
+      <w:pPr>
+        <w:pStyle w:val="Heading3"/>
+        <w:shd w:val="clear" w:color="auto" w:fill="FFFFFF"/>
+        <w:tabs>
+          <w:tab w:val="left" w:pos="5747"/>
+        </w:tabs>
+        <w:spacing w:before="72" w:beforeAutospacing="0" w:after="0" w:afterAutospacing="0"/>
+        <w:rPr>
+          <w:b w:val="0"/>
+          <w:bCs w:val="0"/>
+        </w:rPr>
+      </w:pPr>
+    </w:p>
+    <w:tbl>
+      <w:tblPr>
+        <w:tblStyle w:val="TableGrid"/>
+        <w:tblW w:w="0" w:type="auto"/>
+        <w:jc w:val="center"/>
+        <w:tblBorders>
+          <w:bottom w:val="none" w:sz="0" w:space="0" w:color="auto"/>
+        </w:tblBorders>
+        <w:tblLook w:val="04A0" w:firstRow="1" w:lastRow="0" w:firstColumn="1" w:lastColumn="0" w:noHBand="0" w:noVBand="1"/>
+      </w:tblPr>
+      <w:tblGrid>
+        <w:gridCol w:w="1801"/>
+        <w:gridCol w:w="2046"/>
+        <w:gridCol w:w="1839"/>
+        <w:gridCol w:w="1820"/>
+        <w:gridCol w:w="1824"/>
+      </w:tblGrid>
+      <w:tr>
+        <w:trPr>
+          <w:jc w:val="center"/>
+        </w:trPr>
+        <w:tc>
+          <w:tcPr>
+            <w:tcW w:w="1801" w:type="dxa"/>
+            <w:tcBorders>
+              <w:top w:val="single" w:sz="12" w:space="0" w:color="auto"/>
+              <w:left w:val="single" w:sz="12" w:space="0" w:color="auto"/>
+              <w:bottom w:val="single" w:sz="12" w:space="0" w:color="auto"/>
+              <w:right w:val="single" w:sz="12" w:space="0" w:color="auto"/>
+            </w:tcBorders>
+            <w:shd w:val="clear" w:color="auto" w:fill="5B9BD5" w:themeFill="accent5"/>
+          </w:tcPr>
+          <w:p>
+            <w:pPr>
+              <w:pStyle w:val="Heading3"/>
+              <w:spacing w:before="72" w:beforeAutospacing="0" w:after="0" w:afterAutospacing="0"/>
+              <w:rPr>
+                <w:b w:val="0"/>
+                <w:bCs w:val="0"/>
+              </w:rPr>
+            </w:pPr>
+            <w:r>
+              <w:rPr>
+                <w:b w:val="0"/>
+                <w:bCs w:val="0"/>
+              </w:rPr>
+              <w:t>CHEST PAIN</w:t>
+            </w:r>
+          </w:p>
+        </w:tc>
+        <w:tc>
+          <w:tcPr>
+            <w:tcW w:w="2046" w:type="dxa"/>
+            <w:tcBorders>
+              <w:top w:val="single" w:sz="12" w:space="0" w:color="auto"/>
+              <w:left w:val="single" w:sz="12" w:space="0" w:color="auto"/>
+              <w:bottom w:val="single" w:sz="12" w:space="0" w:color="auto"/>
+              <w:right w:val="single" w:sz="12" w:space="0" w:color="auto"/>
+            </w:tcBorders>
+            <w:shd w:val="clear" w:color="auto" w:fill="5B9BD5" w:themeFill="accent5"/>
+          </w:tcPr>
+          <w:p>
+            <w:pPr>
+              <w:pStyle w:val="Heading3"/>
+              <w:spacing w:before="72" w:beforeAutospacing="0" w:after="0" w:afterAutospacing="0"/>
+              <w:rPr>
+                <w:b w:val="0"/>
+                <w:bCs w:val="0"/>
+              </w:rPr>
+            </w:pPr>
+            <w:r>
+              <w:rPr>
+                <w:b w:val="0"/>
+                <w:bCs w:val="0"/>
+              </w:rPr>
+              <w:t xml:space="preserve">GOOD BLOOD CIRCULATION </w:t>
+            </w:r>
+          </w:p>
+        </w:tc>
+        <w:tc>
+          <w:tcPr>
+            <w:tcW w:w="1839" w:type="dxa"/>
+            <w:tcBorders>
+              <w:top w:val="single" w:sz="12" w:space="0" w:color="auto"/>
+              <w:left w:val="single" w:sz="12" w:space="0" w:color="auto"/>
+              <w:bottom w:val="single" w:sz="12" w:space="0" w:color="auto"/>
+              <w:right w:val="single" w:sz="12" w:space="0" w:color="auto"/>
+            </w:tcBorders>
+            <w:shd w:val="clear" w:color="auto" w:fill="5B9BD5" w:themeFill="accent5"/>
+          </w:tcPr>
+          <w:p>
+            <w:pPr>
+              <w:pStyle w:val="Heading3"/>
+              <w:spacing w:before="72" w:beforeAutospacing="0" w:after="0" w:afterAutospacing="0"/>
+              <w:rPr>
+                <w:b w:val="0"/>
+                <w:bCs w:val="0"/>
+              </w:rPr>
+            </w:pPr>
+            <w:r>
+              <w:rPr>
+                <w:b w:val="0"/>
+                <w:bCs w:val="0"/>
+              </w:rPr>
+              <w:t>BLOCKED ARTERIES</w:t>
+            </w:r>
+          </w:p>
+        </w:tc>
+        <w:tc>
+          <w:tcPr>
+            <w:tcW w:w="1820" w:type="dxa"/>
+            <w:tcBorders>
+              <w:top w:val="single" w:sz="12" w:space="0" w:color="auto"/>
+              <w:left w:val="single" w:sz="12" w:space="0" w:color="auto"/>
+              <w:bottom w:val="single" w:sz="12" w:space="0" w:color="auto"/>
+              <w:right w:val="single" w:sz="12" w:space="0" w:color="auto"/>
+            </w:tcBorders>
+            <w:shd w:val="clear" w:color="auto" w:fill="5B9BD5" w:themeFill="accent5"/>
+          </w:tcPr>
+          <w:p>
+            <w:pPr>
+              <w:pStyle w:val="Heading3"/>
+              <w:spacing w:before="72" w:beforeAutospacing="0" w:after="0" w:afterAutospacing="0"/>
+              <w:rPr>
+                <w:b w:val="0"/>
+                <w:bCs w:val="0"/>
+              </w:rPr>
+            </w:pPr>
+            <w:r>
+              <w:rPr>
+                <w:b w:val="0"/>
+                <w:bCs w:val="0"/>
+              </w:rPr>
+              <w:t>WEIGHT</w:t>
+            </w:r>
+          </w:p>
+        </w:tc>
+        <w:tc>
+          <w:tcPr>
+            <w:tcW w:w="1824" w:type="dxa"/>
+            <w:tcBorders>
+              <w:top w:val="single" w:sz="12" w:space="0" w:color="auto"/>
+              <w:left w:val="single" w:sz="12" w:space="0" w:color="auto"/>
+              <w:bottom w:val="single" w:sz="12" w:space="0" w:color="auto"/>
+              <w:right w:val="single" w:sz="12" w:space="0" w:color="auto"/>
+            </w:tcBorders>
+            <w:shd w:val="clear" w:color="auto" w:fill="5B9BD5" w:themeFill="accent5"/>
+          </w:tcPr>
+          <w:p>
+            <w:pPr>
+              <w:pStyle w:val="Heading3"/>
+              <w:spacing w:before="72" w:beforeAutospacing="0" w:after="0" w:afterAutospacing="0"/>
+              <w:rPr>
+                <w:b w:val="0"/>
+                <w:bCs w:val="0"/>
+              </w:rPr>
+            </w:pPr>
+            <w:r>
+              <w:rPr>
+                <w:b w:val="0"/>
+                <w:bCs w:val="0"/>
+              </w:rPr>
+              <w:t>HEART DISEASE</w:t>
+            </w:r>
+          </w:p>
+        </w:tc>
+      </w:tr>
+      <w:tr>
+        <w:trPr>
+          <w:jc w:val="center"/>
+        </w:trPr>
+        <w:tc>
+          <w:tcPr>
+            <w:tcW w:w="1801" w:type="dxa"/>
+            <w:tcBorders>
+              <w:top w:val="single" w:sz="12" w:space="0" w:color="auto"/>
+              <w:left w:val="single" w:sz="12" w:space="0" w:color="auto"/>
+              <w:bottom w:val="single" w:sz="12" w:space="0" w:color="auto"/>
+              <w:right w:val="single" w:sz="12" w:space="0" w:color="auto"/>
+            </w:tcBorders>
+            <w:shd w:val="clear" w:color="auto" w:fill="D9E2F3" w:themeFill="accent1" w:themeFillTint="33"/>
+          </w:tcPr>
+          <w:p>
+            <w:pPr>
+              <w:pStyle w:val="Heading3"/>
+              <w:spacing w:before="72" w:beforeAutospacing="0" w:after="0" w:afterAutospacing="0"/>
+              <w:rPr>
+                <w:b w:val="0"/>
+                <w:bCs w:val="0"/>
+              </w:rPr>
+            </w:pPr>
+            <w:r>
+              <w:rPr>
+                <w:b w:val="0"/>
+                <w:bCs w:val="0"/>
+              </w:rPr>
+              <w:t>NO</w:t>
+            </w:r>
+          </w:p>
+        </w:tc>
+        <w:tc>
+          <w:tcPr>
+            <w:tcW w:w="2046" w:type="dxa"/>
+            <w:tcBorders>
+              <w:top w:val="single" w:sz="12" w:space="0" w:color="auto"/>
+              <w:left w:val="single" w:sz="12" w:space="0" w:color="auto"/>
+              <w:bottom w:val="single" w:sz="12" w:space="0" w:color="auto"/>
+              <w:right w:val="single" w:sz="12" w:space="0" w:color="auto"/>
+            </w:tcBorders>
+            <w:shd w:val="clear" w:color="auto" w:fill="D9E2F3" w:themeFill="accent1" w:themeFillTint="33"/>
+          </w:tcPr>
+          <w:p>
+            <w:pPr>
+              <w:pStyle w:val="Heading3"/>
+              <w:spacing w:before="72" w:beforeAutospacing="0" w:after="0" w:afterAutospacing="0"/>
+              <w:rPr>
+                <w:b w:val="0"/>
+                <w:bCs w:val="0"/>
+              </w:rPr>
+            </w:pPr>
+            <w:r>
+              <w:rPr>
+                <w:b w:val="0"/>
+                <w:bCs w:val="0"/>
+              </w:rPr>
+              <w:t>NO</w:t>
+            </w:r>
+          </w:p>
+        </w:tc>
+        <w:tc>
+          <w:tcPr>
+            <w:tcW w:w="1839" w:type="dxa"/>
+            <w:tcBorders>
+              <w:top w:val="single" w:sz="12" w:space="0" w:color="auto"/>
+              <w:left w:val="single" w:sz="12" w:space="0" w:color="auto"/>
+              <w:bottom w:val="single" w:sz="12" w:space="0" w:color="auto"/>
+              <w:right w:val="single" w:sz="12" w:space="0" w:color="auto"/>
+            </w:tcBorders>
+            <w:shd w:val="clear" w:color="auto" w:fill="D9E2F3" w:themeFill="accent1" w:themeFillTint="33"/>
+          </w:tcPr>
+          <w:p>
+            <w:pPr>
+              <w:pStyle w:val="Heading3"/>
+              <w:spacing w:before="72" w:beforeAutospacing="0" w:after="0" w:afterAutospacing="0"/>
+              <w:rPr>
+                <w:b w:val="0"/>
+                <w:bCs w:val="0"/>
+              </w:rPr>
+            </w:pPr>
+            <w:r>
+              <w:rPr>
+                <w:b w:val="0"/>
+                <w:bCs w:val="0"/>
+              </w:rPr>
+              <w:t>NO</w:t>
+            </w:r>
+          </w:p>
+        </w:tc>
+        <w:tc>
+          <w:tcPr>
+            <w:tcW w:w="1820" w:type="dxa"/>
+            <w:tcBorders>
+              <w:top w:val="single" w:sz="12" w:space="0" w:color="auto"/>
+              <w:left w:val="single" w:sz="12" w:space="0" w:color="auto"/>
+              <w:bottom w:val="single" w:sz="12" w:space="0" w:color="auto"/>
+              <w:right w:val="single" w:sz="12" w:space="0" w:color="auto"/>
+            </w:tcBorders>
+            <w:shd w:val="clear" w:color="auto" w:fill="D9E2F3" w:themeFill="accent1" w:themeFillTint="33"/>
+          </w:tcPr>
+          <w:p>
+            <w:pPr>
+              <w:pStyle w:val="Heading3"/>
+              <w:spacing w:before="72" w:beforeAutospacing="0" w:after="0" w:afterAutospacing="0"/>
+              <w:rPr>
+                <w:b w:val="0"/>
+                <w:bCs w:val="0"/>
+              </w:rPr>
+            </w:pPr>
+            <w:r>
+              <w:rPr>
+                <w:b w:val="0"/>
+                <w:bCs w:val="0"/>
+              </w:rPr>
+              <w:t>125</w:t>
+            </w:r>
+          </w:p>
+        </w:tc>
+        <w:tc>
+          <w:tcPr>
+            <w:tcW w:w="1824" w:type="dxa"/>
+            <w:tcBorders>
+              <w:top w:val="single" w:sz="12" w:space="0" w:color="auto"/>
+              <w:left w:val="single" w:sz="12" w:space="0" w:color="auto"/>
+              <w:bottom w:val="single" w:sz="12" w:space="0" w:color="auto"/>
+              <w:right w:val="single" w:sz="12" w:space="0" w:color="auto"/>
+            </w:tcBorders>
+            <w:shd w:val="clear" w:color="auto" w:fill="D9E2F3" w:themeFill="accent1" w:themeFillTint="33"/>
+          </w:tcPr>
+          <w:p>
+            <w:pPr>
+              <w:pStyle w:val="Heading3"/>
+              <w:spacing w:before="72" w:beforeAutospacing="0" w:after="0" w:afterAutospacing="0"/>
+              <w:rPr>
+                <w:b w:val="0"/>
+                <w:bCs w:val="0"/>
+              </w:rPr>
+            </w:pPr>
+            <w:r>
+              <w:rPr>
+                <w:b w:val="0"/>
+                <w:bCs w:val="0"/>
+              </w:rPr>
+              <w:t>NO</w:t>
+            </w:r>
+          </w:p>
+        </w:tc>
+      </w:tr>
+      <w:tr>
+        <w:trPr>
+          <w:jc w:val="center"/>
+        </w:trPr>
+        <w:tc>
+          <w:tcPr>
+            <w:tcW w:w="1801" w:type="dxa"/>
+            <w:tcBorders>
+              <w:top w:val="single" w:sz="12" w:space="0" w:color="auto"/>
+              <w:left w:val="single" w:sz="12" w:space="0" w:color="auto"/>
+              <w:bottom w:val="single" w:sz="12" w:space="0" w:color="auto"/>
+              <w:right w:val="single" w:sz="12" w:space="0" w:color="auto"/>
+            </w:tcBorders>
+            <w:shd w:val="clear" w:color="auto" w:fill="D9E2F3" w:themeFill="accent1" w:themeFillTint="33"/>
+          </w:tcPr>
+          <w:p>
+            <w:pPr>
+              <w:pStyle w:val="Heading3"/>
+              <w:spacing w:before="72" w:beforeAutospacing="0" w:after="0" w:afterAutospacing="0"/>
+              <w:rPr>
+                <w:b w:val="0"/>
+                <w:bCs w:val="0"/>
+              </w:rPr>
+            </w:pPr>
+            <w:r>
+              <w:rPr>
+                <w:b w:val="0"/>
+                <w:bCs w:val="0"/>
+              </w:rPr>
+              <w:t>YES</w:t>
+            </w:r>
+          </w:p>
+        </w:tc>
+        <w:tc>
+          <w:tcPr>
+            <w:tcW w:w="2046" w:type="dxa"/>
+            <w:tcBorders>
+              <w:top w:val="single" w:sz="12" w:space="0" w:color="auto"/>
+              <w:left w:val="single" w:sz="12" w:space="0" w:color="auto"/>
+              <w:bottom w:val="single" w:sz="12" w:space="0" w:color="auto"/>
+              <w:right w:val="single" w:sz="12" w:space="0" w:color="auto"/>
+            </w:tcBorders>
+            <w:shd w:val="clear" w:color="auto" w:fill="D9E2F3" w:themeFill="accent1" w:themeFillTint="33"/>
+          </w:tcPr>
+          <w:p>
+            <w:pPr>
+              <w:pStyle w:val="Heading3"/>
+              <w:spacing w:before="72" w:beforeAutospacing="0" w:after="0" w:afterAutospacing="0"/>
+              <w:rPr>
+                <w:b w:val="0"/>
+                <w:bCs w:val="0"/>
+              </w:rPr>
+            </w:pPr>
+            <w:r>
+              <w:rPr>
+                <w:b w:val="0"/>
+                <w:bCs w:val="0"/>
+              </w:rPr>
+              <w:t>YES</w:t>
+            </w:r>
+          </w:p>
+        </w:tc>
+        <w:tc>
+          <w:tcPr>
+            <w:tcW w:w="1839" w:type="dxa"/>
+            <w:tcBorders>
+              <w:top w:val="single" w:sz="12" w:space="0" w:color="auto"/>
+              <w:left w:val="single" w:sz="12" w:space="0" w:color="auto"/>
+              <w:bottom w:val="single" w:sz="12" w:space="0" w:color="auto"/>
+              <w:right w:val="single" w:sz="12" w:space="0" w:color="auto"/>
+            </w:tcBorders>
+            <w:shd w:val="clear" w:color="auto" w:fill="D9E2F3" w:themeFill="accent1" w:themeFillTint="33"/>
+          </w:tcPr>
+          <w:p>
+            <w:pPr>
+              <w:pStyle w:val="Heading3"/>
+              <w:spacing w:before="72" w:beforeAutospacing="0" w:after="0" w:afterAutospacing="0"/>
+              <w:rPr>
+                <w:b w:val="0"/>
+                <w:bCs w:val="0"/>
+              </w:rPr>
+            </w:pPr>
+            <w:r>
+              <w:rPr>
+                <w:b w:val="0"/>
+                <w:bCs w:val="0"/>
+              </w:rPr>
+              <w:t>YES</w:t>
+            </w:r>
+          </w:p>
+        </w:tc>
+        <w:tc>
+          <w:tcPr>
+            <w:tcW w:w="1820" w:type="dxa"/>
+            <w:tcBorders>
+              <w:top w:val="single" w:sz="12" w:space="0" w:color="auto"/>
+              <w:left w:val="single" w:sz="12" w:space="0" w:color="auto"/>
+              <w:bottom w:val="single" w:sz="12" w:space="0" w:color="auto"/>
+              <w:right w:val="single" w:sz="12" w:space="0" w:color="auto"/>
+            </w:tcBorders>
+            <w:shd w:val="clear" w:color="auto" w:fill="D9E2F3" w:themeFill="accent1" w:themeFillTint="33"/>
+          </w:tcPr>
+          <w:p>
+            <w:pPr>
+              <w:pStyle w:val="Heading3"/>
+              <w:spacing w:before="72" w:beforeAutospacing="0" w:after="0" w:afterAutospacing="0"/>
+              <w:rPr>
+                <w:b w:val="0"/>
+                <w:bCs w:val="0"/>
+              </w:rPr>
+            </w:pPr>
+            <w:r>
+              <w:rPr>
+                <w:b w:val="0"/>
+                <w:bCs w:val="0"/>
+              </w:rPr>
+              <w:t>180</w:t>
+            </w:r>
+          </w:p>
+        </w:tc>
+        <w:tc>
+          <w:tcPr>
+            <w:tcW w:w="1824" w:type="dxa"/>
+            <w:tcBorders>
+              <w:top w:val="single" w:sz="12" w:space="0" w:color="auto"/>
+              <w:left w:val="single" w:sz="12" w:space="0" w:color="auto"/>
+              <w:bottom w:val="single" w:sz="12" w:space="0" w:color="auto"/>
+              <w:right w:val="single" w:sz="12" w:space="0" w:color="auto"/>
+            </w:tcBorders>
+            <w:shd w:val="clear" w:color="auto" w:fill="D9E2F3" w:themeFill="accent1" w:themeFillTint="33"/>
+          </w:tcPr>
+          <w:p>
+            <w:pPr>
+              <w:pStyle w:val="Heading3"/>
+              <w:spacing w:before="72" w:beforeAutospacing="0" w:after="0" w:afterAutospacing="0"/>
+              <w:rPr>
+                <w:b w:val="0"/>
+                <w:bCs w:val="0"/>
+              </w:rPr>
+            </w:pPr>
+            <w:r>
+              <w:rPr>
+                <w:b w:val="0"/>
+                <w:bCs w:val="0"/>
+              </w:rPr>
+              <w:t>YES</w:t>
+            </w:r>
+          </w:p>
+        </w:tc>
+      </w:tr>
+      <w:tr>
+        <w:trPr>
+          <w:jc w:val="center"/>
+        </w:trPr>
+        <w:tc>
+          <w:tcPr>
+            <w:tcW w:w="1801" w:type="dxa"/>
+            <w:tcBorders>
+              <w:top w:val="single" w:sz="12" w:space="0" w:color="auto"/>
+              <w:left w:val="single" w:sz="12" w:space="0" w:color="auto"/>
+              <w:bottom w:val="single" w:sz="12" w:space="0" w:color="auto"/>
+              <w:right w:val="single" w:sz="12" w:space="0" w:color="auto"/>
+            </w:tcBorders>
+            <w:shd w:val="clear" w:color="auto" w:fill="D9E2F3" w:themeFill="accent1" w:themeFillTint="33"/>
+          </w:tcPr>
+          <w:p>
+            <w:pPr>
+              <w:pStyle w:val="Heading3"/>
+              <w:spacing w:before="72" w:beforeAutospacing="0" w:after="0" w:afterAutospacing="0"/>
+              <w:rPr>
+                <w:b w:val="0"/>
+                <w:bCs w:val="0"/>
+              </w:rPr>
+            </w:pPr>
+            <w:r>
+              <w:rPr>
+                <w:b w:val="0"/>
+                <w:bCs w:val="0"/>
+              </w:rPr>
+              <w:t>YES</w:t>
+            </w:r>
+          </w:p>
+        </w:tc>
+        <w:tc>
+          <w:tcPr>
+            <w:tcW w:w="2046" w:type="dxa"/>
+            <w:tcBorders>
+              <w:top w:val="single" w:sz="12" w:space="0" w:color="auto"/>
+              <w:left w:val="single" w:sz="12" w:space="0" w:color="auto"/>
+              <w:bottom w:val="single" w:sz="12" w:space="0" w:color="auto"/>
+              <w:right w:val="single" w:sz="12" w:space="0" w:color="auto"/>
+            </w:tcBorders>
+            <w:shd w:val="clear" w:color="auto" w:fill="D9E2F3" w:themeFill="accent1" w:themeFillTint="33"/>
+          </w:tcPr>
+          <w:p>
+            <w:pPr>
+              <w:pStyle w:val="Heading3"/>
+              <w:spacing w:before="72" w:beforeAutospacing="0" w:after="0" w:afterAutospacing="0"/>
+              <w:rPr>
+                <w:b w:val="0"/>
+                <w:bCs w:val="0"/>
+              </w:rPr>
+            </w:pPr>
+            <w:r>
+              <w:rPr>
+                <w:b w:val="0"/>
+                <w:bCs w:val="0"/>
+              </w:rPr>
+              <w:t>YES</w:t>
+            </w:r>
+          </w:p>
+        </w:tc>
+        <w:tc>
+          <w:tcPr>
+            <w:tcW w:w="1839" w:type="dxa"/>
+            <w:tcBorders>
+              <w:top w:val="single" w:sz="12" w:space="0" w:color="auto"/>
+              <w:left w:val="single" w:sz="12" w:space="0" w:color="auto"/>
+              <w:bottom w:val="single" w:sz="12" w:space="0" w:color="auto"/>
+              <w:right w:val="single" w:sz="12" w:space="0" w:color="auto"/>
+            </w:tcBorders>
+            <w:shd w:val="clear" w:color="auto" w:fill="D9E2F3" w:themeFill="accent1" w:themeFillTint="33"/>
+          </w:tcPr>
+          <w:p>
+            <w:pPr>
+              <w:pStyle w:val="Heading3"/>
+              <w:spacing w:before="72" w:beforeAutospacing="0" w:after="0" w:afterAutospacing="0"/>
+              <w:rPr>
+                <w:b w:val="0"/>
+                <w:bCs w:val="0"/>
+              </w:rPr>
+            </w:pPr>
+            <w:r>
+              <w:rPr>
+                <w:b w:val="0"/>
+                <w:bCs w:val="0"/>
+              </w:rPr>
+              <w:t>NO</w:t>
+            </w:r>
+          </w:p>
+        </w:tc>
+        <w:tc>
+          <w:tcPr>
+            <w:tcW w:w="1820" w:type="dxa"/>
+            <w:tcBorders>
+              <w:top w:val="single" w:sz="12" w:space="0" w:color="auto"/>
+              <w:left w:val="single" w:sz="12" w:space="0" w:color="auto"/>
+              <w:bottom w:val="single" w:sz="12" w:space="0" w:color="auto"/>
+              <w:right w:val="single" w:sz="12" w:space="0" w:color="auto"/>
+            </w:tcBorders>
+            <w:shd w:val="clear" w:color="auto" w:fill="D9E2F3" w:themeFill="accent1" w:themeFillTint="33"/>
+          </w:tcPr>
+          <w:p>
+            <w:pPr>
+              <w:pStyle w:val="Heading3"/>
+              <w:spacing w:before="72" w:beforeAutospacing="0" w:after="0" w:afterAutospacing="0"/>
+              <w:rPr>
+                <w:b w:val="0"/>
+                <w:bCs w:val="0"/>
+              </w:rPr>
+            </w:pPr>
+            <w:r>
+              <w:rPr>
+                <w:b w:val="0"/>
+                <w:bCs w:val="0"/>
+              </w:rPr>
+              <w:t>210</w:t>
+            </w:r>
+          </w:p>
+        </w:tc>
+        <w:tc>
+          <w:tcPr>
+            <w:tcW w:w="1824" w:type="dxa"/>
+            <w:tcBorders>
+              <w:top w:val="single" w:sz="12" w:space="0" w:color="auto"/>
+              <w:left w:val="single" w:sz="12" w:space="0" w:color="auto"/>
+              <w:bottom w:val="single" w:sz="12" w:space="0" w:color="auto"/>
+              <w:right w:val="single" w:sz="12" w:space="0" w:color="auto"/>
+            </w:tcBorders>
+            <w:shd w:val="clear" w:color="auto" w:fill="D9E2F3" w:themeFill="accent1" w:themeFillTint="33"/>
+          </w:tcPr>
+          <w:p>
+            <w:pPr>
+              <w:pStyle w:val="Heading3"/>
+              <w:spacing w:before="72" w:beforeAutospacing="0" w:after="0" w:afterAutospacing="0"/>
+              <w:rPr>
+                <w:b w:val="0"/>
+                <w:bCs w:val="0"/>
+              </w:rPr>
+            </w:pPr>
+            <w:r>
+              <w:rPr>
+                <w:b w:val="0"/>
+                <w:bCs w:val="0"/>
+              </w:rPr>
+              <w:t>NO</w:t>
+            </w:r>
+          </w:p>
+        </w:tc>
+      </w:tr>
+      <w:tr>
+        <w:trPr>
+          <w:jc w:val="center"/>
+        </w:trPr>
+        <w:tc>
+          <w:tcPr>
+            <w:tcW w:w="1801" w:type="dxa"/>
+            <w:tcBorders>
+              <w:top w:val="single" w:sz="12" w:space="0" w:color="auto"/>
+              <w:left w:val="single" w:sz="12" w:space="0" w:color="auto"/>
+              <w:bottom w:val="single" w:sz="12" w:space="0" w:color="auto"/>
+              <w:right w:val="single" w:sz="12" w:space="0" w:color="auto"/>
+            </w:tcBorders>
+            <w:shd w:val="clear" w:color="auto" w:fill="D9E2F3" w:themeFill="accent1" w:themeFillTint="33"/>
+          </w:tcPr>
+          <w:p>
+            <w:pPr>
+              <w:pStyle w:val="Heading3"/>
+              <w:spacing w:before="72" w:beforeAutospacing="0" w:after="0" w:afterAutospacing="0"/>
+              <w:rPr>
+                <w:b w:val="0"/>
+                <w:bCs w:val="0"/>
+              </w:rPr>
+            </w:pPr>
+            <w:r>
+              <w:rPr>
+                <w:b w:val="0"/>
+                <w:bCs w:val="0"/>
+              </w:rPr>
+              <w:t xml:space="preserve">YES </w:t>
+            </w:r>
+          </w:p>
+        </w:tc>
+        <w:tc>
+          <w:tcPr>
+            <w:tcW w:w="2046" w:type="dxa"/>
+            <w:tcBorders>
+              <w:top w:val="single" w:sz="12" w:space="0" w:color="auto"/>
+              <w:left w:val="single" w:sz="12" w:space="0" w:color="auto"/>
+              <w:bottom w:val="single" w:sz="12" w:space="0" w:color="auto"/>
+              <w:right w:val="single" w:sz="12" w:space="0" w:color="auto"/>
+            </w:tcBorders>
+            <w:shd w:val="clear" w:color="auto" w:fill="D9E2F3" w:themeFill="accent1" w:themeFillTint="33"/>
+          </w:tcPr>
+          <w:p>
+            <w:pPr>
+              <w:pStyle w:val="Heading3"/>
+              <w:spacing w:before="72" w:beforeAutospacing="0" w:after="0" w:afterAutospacing="0"/>
+              <w:rPr>
+                <w:b w:val="0"/>
+                <w:bCs w:val="0"/>
+              </w:rPr>
+            </w:pPr>
+            <w:r>
+              <w:rPr>
+                <w:b w:val="0"/>
+                <w:bCs w:val="0"/>
+              </w:rPr>
+              <w:t xml:space="preserve">NO </w:t>
+            </w:r>
+          </w:p>
+        </w:tc>
+        <w:tc>
+          <w:tcPr>
+            <w:tcW w:w="1839" w:type="dxa"/>
+            <w:tcBorders>
+              <w:top w:val="single" w:sz="12" w:space="0" w:color="auto"/>
+              <w:left w:val="single" w:sz="12" w:space="0" w:color="auto"/>
+              <w:bottom w:val="single" w:sz="12" w:space="0" w:color="auto"/>
+              <w:right w:val="single" w:sz="12" w:space="0" w:color="auto"/>
+            </w:tcBorders>
+            <w:shd w:val="clear" w:color="auto" w:fill="D9E2F3" w:themeFill="accent1" w:themeFillTint="33"/>
+          </w:tcPr>
+          <w:p>
+            <w:pPr>
+              <w:pStyle w:val="Heading3"/>
+              <w:spacing w:before="72" w:beforeAutospacing="0" w:after="0" w:afterAutospacing="0"/>
+              <w:rPr>
+                <w:b w:val="0"/>
+                <w:bCs w:val="0"/>
+                <w:color w:val="FF0000"/>
+              </w:rPr>
+            </w:pPr>
+            <w:r>
+              <w:rPr>
+                <w:b w:val="0"/>
+                <w:bCs w:val="0"/>
+                <w:color w:val="FF0000"/>
+              </w:rPr>
+              <w:t>NO</w:t>
+            </w:r>
+          </w:p>
+        </w:tc>
+        <w:tc>
+          <w:tcPr>
+            <w:tcW w:w="1820" w:type="dxa"/>
+            <w:tcBorders>
+              <w:top w:val="single" w:sz="12" w:space="0" w:color="auto"/>
+              <w:left w:val="single" w:sz="12" w:space="0" w:color="auto"/>
+              <w:bottom w:val="single" w:sz="12" w:space="0" w:color="auto"/>
+              <w:right w:val="single" w:sz="12" w:space="0" w:color="auto"/>
+            </w:tcBorders>
+            <w:shd w:val="clear" w:color="auto" w:fill="D9E2F3" w:themeFill="accent1" w:themeFillTint="33"/>
+          </w:tcPr>
+          <w:p>
+            <w:pPr>
+              <w:pStyle w:val="Heading3"/>
+              <w:spacing w:before="72" w:beforeAutospacing="0" w:after="0" w:afterAutospacing="0"/>
+              <w:rPr>
+                <w:b w:val="0"/>
+                <w:bCs w:val="0"/>
+                <w:color w:val="FF0000"/>
+              </w:rPr>
+            </w:pPr>
+            <w:r>
+              <w:rPr>
+                <w:b w:val="0"/>
+                <w:bCs w:val="0"/>
+                <w:color w:val="FF0000"/>
+              </w:rPr>
+              <w:t>167.5</w:t>
+            </w:r>
+          </w:p>
+        </w:tc>
+        <w:tc>
+          <w:tcPr>
+            <w:tcW w:w="1824" w:type="dxa"/>
+            <w:tcBorders>
+              <w:top w:val="single" w:sz="12" w:space="0" w:color="auto"/>
+              <w:left w:val="single" w:sz="12" w:space="0" w:color="auto"/>
+              <w:bottom w:val="single" w:sz="12" w:space="0" w:color="auto"/>
+              <w:right w:val="single" w:sz="12" w:space="0" w:color="auto"/>
+            </w:tcBorders>
+            <w:shd w:val="clear" w:color="auto" w:fill="D9E2F3" w:themeFill="accent1" w:themeFillTint="33"/>
+          </w:tcPr>
+          <w:p>
+            <w:pPr>
+              <w:pStyle w:val="Heading3"/>
+              <w:spacing w:before="72" w:beforeAutospacing="0" w:after="0" w:afterAutospacing="0"/>
+              <w:rPr>
+                <w:b w:val="0"/>
+                <w:bCs w:val="0"/>
+              </w:rPr>
+            </w:pPr>
+            <w:r>
+              <w:rPr>
+                <w:b w:val="0"/>
+                <w:bCs w:val="0"/>
+              </w:rPr>
+              <w:t>NO</w:t>
+            </w:r>
+          </w:p>
+        </w:tc>
+      </w:tr>
+    </w:tbl>
+    <w:p>
+      <w:pPr>
+        <w:pStyle w:val="Heading3"/>
+        <w:shd w:val="clear" w:color="auto" w:fill="FFFFFF"/>
+        <w:tabs>
+          <w:tab w:val="left" w:pos="5747"/>
+        </w:tabs>
+        <w:spacing w:before="72" w:beforeAutospacing="0" w:after="0" w:afterAutospacing="0"/>
+        <w:rPr>
+          <w:b w:val="0"/>
+          <w:bCs w:val="0"/>
+        </w:rPr>
+      </w:pPr>
+    </w:p>
+    <w:p>
+      <w:pPr>
+        <w:pStyle w:val="Heading3"/>
+        <w:shd w:val="clear" w:color="auto" w:fill="FFFFFF"/>
+        <w:tabs>
+          <w:tab w:val="left" w:pos="5747"/>
+        </w:tabs>
+        <w:spacing w:before="72" w:beforeAutospacing="0" w:after="0" w:afterAutospacing="0"/>
+        <w:rPr>
+          <w:b w:val="0"/>
+          <w:bCs w:val="0"/>
+        </w:rPr>
+      </w:pPr>
+      <w:r>
+        <w:rPr>
+          <w:b w:val="0"/>
+          <w:bCs w:val="0"/>
+        </w:rPr>
+        <w:t>Thấy giá trị nào xuất hiện nhiều hơn thì điền, còn giá trị</w:t>
+      </w:r>
+      <w:r>
+        <w:rPr>
+          <w:b w:val="0"/>
+          <w:bCs w:val="0"/>
+        </w:rPr>
+        <w:t xml:space="preserve"> liên tục thì điền  trung bình.</w:t>
+      </w:r>
+    </w:p>
+    <w:p>
+      <w:pPr>
+        <w:pStyle w:val="Heading3"/>
+        <w:shd w:val="clear" w:color="auto" w:fill="FFFFFF"/>
+        <w:tabs>
+          <w:tab w:val="left" w:pos="5747"/>
+        </w:tabs>
+        <w:spacing w:before="72" w:beforeAutospacing="0" w:after="0" w:afterAutospacing="0"/>
+        <w:rPr>
+          <w:b w:val="0"/>
+          <w:bCs w:val="0"/>
+        </w:rPr>
+      </w:pPr>
+      <w:r>
+        <w:rPr>
+          <w:b w:val="0"/>
+          <w:bCs w:val="0"/>
+        </w:rPr>
+        <w:t>Sau khi có nhưng giá trị thì sẽ tinh chỉnh</w:t>
+      </w:r>
+    </w:p>
+    <w:p>
+      <w:pPr>
+        <w:pStyle w:val="Heading3"/>
+        <w:shd w:val="clear" w:color="auto" w:fill="FFFFFF"/>
+        <w:tabs>
+          <w:tab w:val="left" w:pos="5747"/>
+        </w:tabs>
+        <w:spacing w:before="72" w:beforeAutospacing="0" w:after="0" w:afterAutospacing="0"/>
+        <w:rPr>
+          <w:b w:val="0"/>
+          <w:bCs w:val="0"/>
+        </w:rPr>
+      </w:pPr>
+    </w:p>
+    <w:p>
+      <w:pPr>
+        <w:pStyle w:val="Heading3"/>
+        <w:shd w:val="clear" w:color="auto" w:fill="FFFFFF"/>
+        <w:tabs>
+          <w:tab w:val="left" w:pos="5747"/>
+        </w:tabs>
+        <w:spacing w:before="72" w:beforeAutospacing="0" w:after="0" w:afterAutospacing="0"/>
+        <w:rPr>
+          <w:b w:val="0"/>
+          <w:bCs w:val="0"/>
+        </w:rPr>
+      </w:pPr>
+      <w:r>
+        <w:rPr>
+          <w:b w:val="0"/>
+          <w:bCs w:val="0"/>
+        </w:rPr>
+        <w:drawing>
+          <wp:inline distT="0" distB="0" distL="0" distR="0" wp14:anchorId="5D11692F" wp14:editId="629E3C2A">
+            <wp:extent cx="4258935" cy="1482437"/>
+            <wp:effectExtent l="0" t="0" r="8890" b="3810"/>
+            <wp:docPr id="1125656707" name="Picture 1"/>
+            <wp:cNvGraphicFramePr>
+              <a:graphicFrameLocks xmlns:a="http://schemas.openxmlformats.org/drawingml/2006/main" noChangeAspect="1"/>
+            </wp:cNvGraphicFramePr>
+            <a:graphic xmlns:a="http://schemas.openxmlformats.org/drawingml/2006/main">
+              <a:graphicData uri="http://schemas.openxmlformats.org/drawingml/2006/picture">
+                <pic:pic xmlns:pic="http://schemas.openxmlformats.org/drawingml/2006/picture">
+                  <pic:nvPicPr>
+                    <pic:cNvPr id="1125656707" name=""/>
+                    <pic:cNvPicPr/>
+                  </pic:nvPicPr>
+                  <pic:blipFill>
+                    <a:blip r:embed="rId21"/>
+                    <a:stretch>
+                      <a:fillRect/>
+                    </a:stretch>
+                  </pic:blipFill>
+                  <pic:spPr>
+                    <a:xfrm>
+                      <a:off x="0" y="0"/>
+                      <a:ext cx="4268648" cy="1485818"/>
+                    </a:xfrm>
+                    <a:prstGeom prst="rect">
+                      <a:avLst/>
+                    </a:prstGeom>
+                  </pic:spPr>
+                </pic:pic>
+              </a:graphicData>
+            </a:graphic>
+          </wp:inline>
+        </w:drawing>
+      </w:r>
+    </w:p>
+    <w:p>
+      <w:pPr>
+        <w:pStyle w:val="Heading3"/>
+        <w:shd w:val="clear" w:color="auto" w:fill="FFFFFF"/>
+        <w:tabs>
+          <w:tab w:val="left" w:pos="5747"/>
+        </w:tabs>
+        <w:spacing w:before="72" w:beforeAutospacing="0" w:after="0" w:afterAutospacing="0"/>
+        <w:rPr>
+          <w:b w:val="0"/>
+          <w:bCs w:val="0"/>
+        </w:rPr>
+      </w:pPr>
+      <w:r>
+        <w:rPr>
+          <w:b w:val="0"/>
+          <w:bCs w:val="0"/>
+        </w:rPr>
+        <w:t>Tiếp theo xây dựng một Proximity Matrix Of The First Tree</w:t>
+      </w:r>
+    </w:p>
+    <w:p>
+      <w:pPr>
+        <w:pStyle w:val="Heading3"/>
+        <w:shd w:val="clear" w:color="auto" w:fill="FFFFFF"/>
+        <w:tabs>
+          <w:tab w:val="left" w:pos="5747"/>
+        </w:tabs>
+        <w:spacing w:before="72" w:beforeAutospacing="0" w:after="0" w:afterAutospacing="0"/>
+        <w:rPr>
+          <w:b w:val="0"/>
+          <w:bCs w:val="0"/>
+        </w:rPr>
+      </w:pPr>
+      <w:r>
+        <w:rPr>
+          <w:b w:val="0"/>
+          <w:bCs w:val="0"/>
+        </w:rPr>
+        <w:drawing>
+          <wp:inline distT="0" distB="0" distL="0" distR="0" wp14:anchorId="20369E9E" wp14:editId="009C22E2">
+            <wp:extent cx="5943600" cy="1577975"/>
+            <wp:effectExtent l="0" t="0" r="0" b="3175"/>
+            <wp:docPr id="339511533" name="Picture 1"/>
+            <wp:cNvGraphicFramePr>
+              <a:graphicFrameLocks xmlns:a="http://schemas.openxmlformats.org/drawingml/2006/main" noChangeAspect="1"/>
+            </wp:cNvGraphicFramePr>
+            <a:graphic xmlns:a="http://schemas.openxmlformats.org/drawingml/2006/main">
+              <a:graphicData uri="http://schemas.openxmlformats.org/drawingml/2006/picture">
+                <pic:pic xmlns:pic="http://schemas.openxmlformats.org/drawingml/2006/picture">
+                  <pic:nvPicPr>
+                    <pic:cNvPr id="339511533" name=""/>
+                    <pic:cNvPicPr/>
+                  </pic:nvPicPr>
+                  <pic:blipFill>
+                    <a:blip r:embed="rId22"/>
+                    <a:stretch>
+                      <a:fillRect/>
+                    </a:stretch>
+                  </pic:blipFill>
+                  <pic:spPr>
+                    <a:xfrm>
+                      <a:off x="0" y="0"/>
+                      <a:ext cx="5943600" cy="1577975"/>
+                    </a:xfrm>
+                    <a:prstGeom prst="rect">
+                      <a:avLst/>
+                    </a:prstGeom>
+                  </pic:spPr>
+                </pic:pic>
+              </a:graphicData>
+            </a:graphic>
+          </wp:inline>
+        </w:drawing>
+      </w:r>
+    </w:p>
+    <w:p>
+      <w:pPr>
+        <w:pStyle w:val="Heading3"/>
+        <w:shd w:val="clear" w:color="auto" w:fill="FFFFFF"/>
+        <w:tabs>
+          <w:tab w:val="left" w:pos="5747"/>
+        </w:tabs>
+        <w:spacing w:before="72" w:beforeAutospacing="0" w:after="0" w:afterAutospacing="0"/>
+        <w:rPr>
+          <w:b w:val="0"/>
+          <w:bCs w:val="0"/>
+        </w:rPr>
+      </w:pPr>
+      <w:r>
+        <w:rPr>
+          <w:b w:val="0"/>
+          <w:bCs w:val="0"/>
+          <w:noProof/>
+        </w:rPr>
+        <w:lastRenderedPageBreak/>
+        <w:drawing>
+          <wp:inline distT="0" distB="0" distL="0" distR="0" wp14:anchorId="4497CA2E" wp14:editId="0E3419F6">
+            <wp:extent cx="5637736" cy="2636116"/>
+            <wp:effectExtent l="0" t="0" r="1270" b="0"/>
+            <wp:docPr id="1815041970" name="Picture 1815041970"/>
+            <wp:cNvGraphicFramePr>
+              <a:graphicFrameLocks xmlns:a="http://schemas.openxmlformats.org/drawingml/2006/main" noChangeAspect="1"/>
+            </wp:cNvGraphicFramePr>
+            <a:graphic xmlns:a="http://schemas.openxmlformats.org/drawingml/2006/main">
+              <a:graphicData uri="http://schemas.openxmlformats.org/drawingml/2006/picture">
+                <pic:pic xmlns:pic="http://schemas.openxmlformats.org/drawingml/2006/picture">
+                  <pic:nvPicPr>
+                    <pic:cNvPr id="916959423" name=""/>
+                    <pic:cNvPicPr/>
+                  </pic:nvPicPr>
+                  <pic:blipFill>
+                    <a:blip r:embed="rId11"/>
+                    <a:stretch>
+                      <a:fillRect/>
+                    </a:stretch>
+                  </pic:blipFill>
+                  <pic:spPr>
+                    <a:xfrm>
+                      <a:off x="0" y="0"/>
+                      <a:ext cx="5640330" cy="2637329"/>
+                    </a:xfrm>
+                    <a:prstGeom prst="rect">
+                      <a:avLst/>
+                    </a:prstGeom>
+                  </pic:spPr>
+                </pic:pic>
+              </a:graphicData>
+            </a:graphic>
+          </wp:inline>
+        </w:drawing>
+      </w:r>
+    </w:p>
+    <w:p>
+      <w:pPr>
+        <w:pStyle w:val="Heading3"/>
+        <w:shd w:val="clear" w:color="auto" w:fill="FFFFFF"/>
+        <w:tabs>
+          <w:tab w:val="left" w:pos="5747"/>
+        </w:tabs>
+        <w:spacing w:before="72" w:beforeAutospacing="0" w:after="0" w:afterAutospacing="0"/>
+        <w:rPr>
+          <w:b w:val="0"/>
+          <w:bCs w:val="0"/>
+        </w:rPr>
+      </w:pPr>
+    </w:p>
+    <w:tbl>
+      <w:tblPr>
+        <w:tblStyle w:val="TableGrid"/>
+        <w:tblW w:w="0" w:type="auto"/>
+        <w:tblLook w:val="04A0" w:firstRow="1" w:lastRow="0" w:firstColumn="1" w:lastColumn="0" w:noHBand="0" w:noVBand="1"/>
+      </w:tblPr>
+      <w:tblGrid>
+        <w:gridCol w:w="1870"/>
+        <w:gridCol w:w="1870"/>
+        <w:gridCol w:w="1870"/>
+        <w:gridCol w:w="1870"/>
+        <w:gridCol w:w="1870"/>
+      </w:tblGrid>
+      <w:tr>
+        <w:tc>
+          <w:tcPr>
+            <w:tcW w:w="1870" w:type="dxa"/>
+            <w:shd w:val="clear" w:color="auto" w:fill="4472C4" w:themeFill="accent1"/>
+          </w:tcPr>
+          <w:p>
+            <w:pPr>
+              <w:pStyle w:val="Heading3"/>
+              <w:tabs>
+                <w:tab w:val="left" w:pos="5747"/>
+              </w:tabs>
+              <w:spacing w:before="72" w:beforeAutospacing="0" w:after="0" w:afterAutospacing="0"/>
+              <w:jc w:val="center"/>
+              <w:rPr>
+                <w:b w:val="0"/>
+                <w:bCs w:val="0"/>
+              </w:rPr>
+            </w:pPr>
+          </w:p>
+        </w:tc>
+        <w:tc>
+          <w:tcPr>
+            <w:tcW w:w="1870" w:type="dxa"/>
+            <w:shd w:val="clear" w:color="auto" w:fill="4472C4" w:themeFill="accent1"/>
+          </w:tcPr>
+          <w:p>
+            <w:pPr>
+              <w:pStyle w:val="Heading3"/>
+              <w:tabs>
+                <w:tab w:val="left" w:pos="5747"/>
+              </w:tabs>
+              <w:spacing w:before="72" w:beforeAutospacing="0" w:after="0" w:afterAutospacing="0"/>
+              <w:jc w:val="center"/>
+              <w:rPr>
+                <w:b w:val="0"/>
+                <w:bCs w:val="0"/>
+              </w:rPr>
+            </w:pPr>
+            <w:r>
+              <w:rPr>
+                <w:b w:val="0"/>
+                <w:bCs w:val="0"/>
+              </w:rPr>
+              <w:t>1</w:t>
+            </w:r>
+          </w:p>
+        </w:tc>
+        <w:tc>
+          <w:tcPr>
+            <w:tcW w:w="1870" w:type="dxa"/>
+            <w:shd w:val="clear" w:color="auto" w:fill="4472C4" w:themeFill="accent1"/>
+          </w:tcPr>
+          <w:p>
+            <w:pPr>
+              <w:pStyle w:val="Heading3"/>
+              <w:tabs>
+                <w:tab w:val="left" w:pos="5747"/>
+              </w:tabs>
+              <w:spacing w:before="72" w:beforeAutospacing="0" w:after="0" w:afterAutospacing="0"/>
+              <w:jc w:val="center"/>
+              <w:rPr>
+                <w:b w:val="0"/>
+                <w:bCs w:val="0"/>
+              </w:rPr>
+            </w:pPr>
+            <w:r>
+              <w:rPr>
+                <w:b w:val="0"/>
+                <w:bCs w:val="0"/>
+              </w:rPr>
+              <w:t>2</w:t>
+            </w:r>
+          </w:p>
+        </w:tc>
+        <w:tc>
+          <w:tcPr>
+            <w:tcW w:w="1870" w:type="dxa"/>
+            <w:shd w:val="clear" w:color="auto" w:fill="4472C4" w:themeFill="accent1"/>
+          </w:tcPr>
+          <w:p>
+            <w:pPr>
+              <w:pStyle w:val="Heading3"/>
+              <w:tabs>
+                <w:tab w:val="left" w:pos="5747"/>
+              </w:tabs>
+              <w:spacing w:before="72" w:beforeAutospacing="0" w:after="0" w:afterAutospacing="0"/>
+              <w:jc w:val="center"/>
+              <w:rPr>
+                <w:b w:val="0"/>
+                <w:bCs w:val="0"/>
+              </w:rPr>
+            </w:pPr>
+            <w:r>
+              <w:rPr>
+                <w:b w:val="0"/>
+                <w:bCs w:val="0"/>
+              </w:rPr>
+              <w:t>3</w:t>
+            </w:r>
+          </w:p>
+        </w:tc>
+        <w:tc>
+          <w:tcPr>
+            <w:tcW w:w="1870" w:type="dxa"/>
+            <w:shd w:val="clear" w:color="auto" w:fill="4472C4" w:themeFill="accent1"/>
+          </w:tcPr>
+          <w:p>
+            <w:pPr>
+              <w:pStyle w:val="Heading3"/>
+              <w:tabs>
+                <w:tab w:val="left" w:pos="5747"/>
+              </w:tabs>
+              <w:spacing w:before="72" w:beforeAutospacing="0" w:after="0" w:afterAutospacing="0"/>
+              <w:jc w:val="center"/>
+              <w:rPr>
+                <w:b w:val="0"/>
+                <w:bCs w:val="0"/>
+              </w:rPr>
+            </w:pPr>
+            <w:r>
+              <w:rPr>
+                <w:b w:val="0"/>
+                <w:bCs w:val="0"/>
+              </w:rPr>
+              <w:t>4</w:t>
+            </w:r>
+          </w:p>
+        </w:tc>
+      </w:tr>
+      <w:tr>
+        <w:tc>
+          <w:tcPr>
+            <w:tcW w:w="1870" w:type="dxa"/>
+            <w:shd w:val="clear" w:color="auto" w:fill="D9E2F3" w:themeFill="accent1" w:themeFillTint="33"/>
+          </w:tcPr>
+          <w:p>
+            <w:pPr>
+              <w:pStyle w:val="Heading3"/>
+              <w:tabs>
+                <w:tab w:val="left" w:pos="5747"/>
+              </w:tabs>
+              <w:spacing w:before="72" w:beforeAutospacing="0" w:after="0" w:afterAutospacing="0"/>
+              <w:jc w:val="center"/>
+              <w:rPr>
+                <w:b w:val="0"/>
+                <w:bCs w:val="0"/>
+              </w:rPr>
+            </w:pPr>
+            <w:r>
+              <w:rPr>
+                <w:b w:val="0"/>
+                <w:bCs w:val="0"/>
+              </w:rPr>
+              <w:t>1</w:t>
+            </w:r>
+          </w:p>
+        </w:tc>
+        <w:tc>
+          <w:tcPr>
+            <w:tcW w:w="1870" w:type="dxa"/>
+            <w:shd w:val="clear" w:color="auto" w:fill="D9E2F3" w:themeFill="accent1" w:themeFillTint="33"/>
+          </w:tcPr>
+          <w:p>
+            <w:pPr>
+              <w:pStyle w:val="Heading3"/>
+              <w:tabs>
+                <w:tab w:val="left" w:pos="5747"/>
+              </w:tabs>
+              <w:spacing w:before="72" w:beforeAutospacing="0" w:after="0" w:afterAutospacing="0"/>
+              <w:rPr>
+                <w:b w:val="0"/>
+                <w:bCs w:val="0"/>
+              </w:rPr>
+            </w:pPr>
+          </w:p>
+        </w:tc>
+        <w:tc>
+          <w:tcPr>
+            <w:tcW w:w="1870" w:type="dxa"/>
+            <w:shd w:val="clear" w:color="auto" w:fill="D9E2F3" w:themeFill="accent1" w:themeFillTint="33"/>
+          </w:tcPr>
+          <w:p>
+            <w:pPr>
+              <w:pStyle w:val="Heading3"/>
+              <w:tabs>
+                <w:tab w:val="left" w:pos="5747"/>
+              </w:tabs>
+              <w:spacing w:before="72" w:beforeAutospacing="0" w:after="0" w:afterAutospacing="0"/>
+              <w:rPr>
+                <w:b w:val="0"/>
+                <w:bCs w:val="0"/>
+              </w:rPr>
+            </w:pPr>
+          </w:p>
+        </w:tc>
+        <w:tc>
+          <w:tcPr>
+            <w:tcW w:w="1870" w:type="dxa"/>
+            <w:shd w:val="clear" w:color="auto" w:fill="D9E2F3" w:themeFill="accent1" w:themeFillTint="33"/>
+          </w:tcPr>
+          <w:p>
+            <w:pPr>
+              <w:pStyle w:val="Heading3"/>
+              <w:tabs>
+                <w:tab w:val="left" w:pos="5747"/>
+              </w:tabs>
+              <w:spacing w:before="72" w:beforeAutospacing="0" w:after="0" w:afterAutospacing="0"/>
+              <w:rPr>
+                <w:b w:val="0"/>
+                <w:bCs w:val="0"/>
+              </w:rPr>
+            </w:pPr>
+          </w:p>
+        </w:tc>
+        <w:tc>
+          <w:tcPr>
+            <w:tcW w:w="1870" w:type="dxa"/>
+            <w:shd w:val="clear" w:color="auto" w:fill="D9E2F3" w:themeFill="accent1" w:themeFillTint="33"/>
+          </w:tcPr>
+          <w:p>
+            <w:pPr>
+              <w:pStyle w:val="Heading3"/>
+              <w:tabs>
+                <w:tab w:val="left" w:pos="5747"/>
+              </w:tabs>
+              <w:spacing w:before="72" w:beforeAutospacing="0" w:after="0" w:afterAutospacing="0"/>
+              <w:rPr>
+                <w:b w:val="0"/>
+                <w:bCs w:val="0"/>
+              </w:rPr>
+            </w:pPr>
+          </w:p>
+        </w:tc>
+      </w:tr>
+      <w:tr>
+        <w:tc>
+          <w:tcPr>
+            <w:tcW w:w="1870" w:type="dxa"/>
+            <w:shd w:val="clear" w:color="auto" w:fill="D9E2F3" w:themeFill="accent1" w:themeFillTint="33"/>
+          </w:tcPr>
+          <w:p>
+            <w:pPr>
+              <w:pStyle w:val="Heading3"/>
+              <w:tabs>
+                <w:tab w:val="left" w:pos="5747"/>
+              </w:tabs>
+              <w:spacing w:before="72" w:beforeAutospacing="0" w:after="0" w:afterAutospacing="0"/>
+              <w:jc w:val="center"/>
+              <w:rPr>
+                <w:b w:val="0"/>
+                <w:bCs w:val="0"/>
+              </w:rPr>
+            </w:pPr>
+            <w:r>
+              <w:rPr>
+                <w:b w:val="0"/>
+                <w:bCs w:val="0"/>
+              </w:rPr>
+              <w:t>2</w:t>
+            </w:r>
+          </w:p>
+        </w:tc>
+        <w:tc>
+          <w:tcPr>
+            <w:tcW w:w="1870" w:type="dxa"/>
+            <w:shd w:val="clear" w:color="auto" w:fill="D9E2F3" w:themeFill="accent1" w:themeFillTint="33"/>
+          </w:tcPr>
+          <w:p>
+            <w:pPr>
+              <w:pStyle w:val="Heading3"/>
+              <w:tabs>
+                <w:tab w:val="left" w:pos="5747"/>
+              </w:tabs>
+              <w:spacing w:before="72" w:beforeAutospacing="0" w:after="0" w:afterAutospacing="0"/>
+              <w:rPr>
+                <w:b w:val="0"/>
+                <w:bCs w:val="0"/>
+              </w:rPr>
+            </w:pPr>
+          </w:p>
+        </w:tc>
+        <w:tc>
+          <w:tcPr>
+            <w:tcW w:w="1870" w:type="dxa"/>
+            <w:shd w:val="clear" w:color="auto" w:fill="D9E2F3" w:themeFill="accent1" w:themeFillTint="33"/>
+          </w:tcPr>
+          <w:p>
+            <w:pPr>
+              <w:pStyle w:val="Heading3"/>
+              <w:tabs>
+                <w:tab w:val="left" w:pos="5747"/>
+              </w:tabs>
+              <w:spacing w:before="72" w:beforeAutospacing="0" w:after="0" w:afterAutospacing="0"/>
+              <w:rPr>
+                <w:b w:val="0"/>
+                <w:bCs w:val="0"/>
+              </w:rPr>
+            </w:pPr>
+          </w:p>
+        </w:tc>
+        <w:tc>
+          <w:tcPr>
+            <w:tcW w:w="1870" w:type="dxa"/>
+            <w:shd w:val="clear" w:color="auto" w:fill="D9E2F3" w:themeFill="accent1" w:themeFillTint="33"/>
+          </w:tcPr>
+          <w:p>
+            <w:pPr>
+              <w:pStyle w:val="Heading3"/>
+              <w:tabs>
+                <w:tab w:val="left" w:pos="5747"/>
+              </w:tabs>
+              <w:spacing w:before="72" w:beforeAutospacing="0" w:after="0" w:afterAutospacing="0"/>
+              <w:rPr>
+                <w:b w:val="0"/>
+                <w:bCs w:val="0"/>
+              </w:rPr>
+            </w:pPr>
+          </w:p>
+        </w:tc>
+        <w:tc>
+          <w:tcPr>
+            <w:tcW w:w="1870" w:type="dxa"/>
+            <w:shd w:val="clear" w:color="auto" w:fill="D9E2F3" w:themeFill="accent1" w:themeFillTint="33"/>
+          </w:tcPr>
+          <w:p>
+            <w:pPr>
+              <w:pStyle w:val="Heading3"/>
+              <w:tabs>
+                <w:tab w:val="left" w:pos="5747"/>
+              </w:tabs>
+              <w:spacing w:before="72" w:beforeAutospacing="0" w:after="0" w:afterAutospacing="0"/>
+              <w:rPr>
+                <w:b w:val="0"/>
+                <w:bCs w:val="0"/>
+              </w:rPr>
+            </w:pPr>
+          </w:p>
+        </w:tc>
+      </w:tr>
+      <w:tr>
+        <w:tc>
+          <w:tcPr>
+            <w:tcW w:w="1870" w:type="dxa"/>
+            <w:shd w:val="clear" w:color="auto" w:fill="D9E2F3" w:themeFill="accent1" w:themeFillTint="33"/>
+          </w:tcPr>
+          <w:p>
+            <w:pPr>
+              <w:pStyle w:val="Heading3"/>
+              <w:tabs>
+                <w:tab w:val="left" w:pos="5747"/>
+              </w:tabs>
+              <w:spacing w:before="72" w:beforeAutospacing="0" w:after="0" w:afterAutospacing="0"/>
+              <w:jc w:val="center"/>
+              <w:rPr>
+                <w:b w:val="0"/>
+                <w:bCs w:val="0"/>
+              </w:rPr>
+            </w:pPr>
+            <w:r>
+              <w:rPr>
+                <w:b w:val="0"/>
+                <w:bCs w:val="0"/>
+              </w:rPr>
+              <w:t>3</w:t>
+            </w:r>
+          </w:p>
+        </w:tc>
+        <w:tc>
+          <w:tcPr>
+            <w:tcW w:w="1870" w:type="dxa"/>
+            <w:shd w:val="clear" w:color="auto" w:fill="D9E2F3" w:themeFill="accent1" w:themeFillTint="33"/>
+          </w:tcPr>
+          <w:p>
+            <w:pPr>
+              <w:pStyle w:val="Heading3"/>
+              <w:tabs>
+                <w:tab w:val="left" w:pos="5747"/>
+              </w:tabs>
+              <w:spacing w:before="72" w:beforeAutospacing="0" w:after="0" w:afterAutospacing="0"/>
+              <w:rPr>
+                <w:b w:val="0"/>
+                <w:bCs w:val="0"/>
+              </w:rPr>
+            </w:pPr>
+          </w:p>
+        </w:tc>
+        <w:tc>
+          <w:tcPr>
+            <w:tcW w:w="1870" w:type="dxa"/>
+            <w:shd w:val="clear" w:color="auto" w:fill="D9E2F3" w:themeFill="accent1" w:themeFillTint="33"/>
+          </w:tcPr>
+          <w:p>
+            <w:pPr>
+              <w:pStyle w:val="Heading3"/>
+              <w:tabs>
+                <w:tab w:val="left" w:pos="5747"/>
+              </w:tabs>
+              <w:spacing w:before="72" w:beforeAutospacing="0" w:after="0" w:afterAutospacing="0"/>
+              <w:rPr>
+                <w:b w:val="0"/>
+                <w:bCs w:val="0"/>
+              </w:rPr>
+            </w:pPr>
+          </w:p>
+        </w:tc>
+        <w:tc>
+          <w:tcPr>
+            <w:tcW w:w="1870" w:type="dxa"/>
+            <w:shd w:val="clear" w:color="auto" w:fill="D9E2F3" w:themeFill="accent1" w:themeFillTint="33"/>
+          </w:tcPr>
+          <w:p>
+            <w:pPr>
+              <w:pStyle w:val="Heading3"/>
+              <w:tabs>
+                <w:tab w:val="left" w:pos="5747"/>
+              </w:tabs>
+              <w:spacing w:before="72" w:beforeAutospacing="0" w:after="0" w:afterAutospacing="0"/>
+              <w:rPr>
+                <w:b w:val="0"/>
+                <w:bCs w:val="0"/>
+              </w:rPr>
+            </w:pPr>
+          </w:p>
+        </w:tc>
+        <w:tc>
+          <w:tcPr>
+            <w:tcW w:w="1870" w:type="dxa"/>
+            <w:shd w:val="clear" w:color="auto" w:fill="D9E2F3" w:themeFill="accent1" w:themeFillTint="33"/>
+          </w:tcPr>
+          <w:p>
+            <w:pPr>
+              <w:pStyle w:val="Heading3"/>
+              <w:tabs>
+                <w:tab w:val="left" w:pos="5747"/>
+              </w:tabs>
+              <w:spacing w:before="72" w:beforeAutospacing="0" w:after="0" w:afterAutospacing="0"/>
+              <w:rPr>
+                <w:b w:val="0"/>
+                <w:bCs w:val="0"/>
+              </w:rPr>
+            </w:pPr>
+            <w:r>
+              <w:rPr>
+                <w:b w:val="0"/>
+                <w:bCs w:val="0"/>
+              </w:rPr>
+              <w:t>1</w:t>
+            </w:r>
+          </w:p>
+        </w:tc>
+      </w:tr>
+      <w:tr>
+        <w:tc>
+          <w:tcPr>
+            <w:tcW w:w="1870" w:type="dxa"/>
+            <w:shd w:val="clear" w:color="auto" w:fill="D9E2F3" w:themeFill="accent1" w:themeFillTint="33"/>
+          </w:tcPr>
+          <w:p>
+            <w:pPr>
+              <w:pStyle w:val="Heading3"/>
+              <w:tabs>
+                <w:tab w:val="left" w:pos="5747"/>
+              </w:tabs>
+              <w:spacing w:before="72" w:beforeAutospacing="0" w:after="0" w:afterAutospacing="0"/>
+              <w:jc w:val="center"/>
+              <w:rPr>
+                <w:b w:val="0"/>
+                <w:bCs w:val="0"/>
+              </w:rPr>
+            </w:pPr>
+            <w:r>
+              <w:rPr>
+                <w:b w:val="0"/>
+                <w:bCs w:val="0"/>
+              </w:rPr>
+              <w:t>4</w:t>
+            </w:r>
+          </w:p>
+        </w:tc>
+        <w:tc>
+          <w:tcPr>
+            <w:tcW w:w="1870" w:type="dxa"/>
+            <w:shd w:val="clear" w:color="auto" w:fill="D9E2F3" w:themeFill="accent1" w:themeFillTint="33"/>
+          </w:tcPr>
+          <w:p>
+            <w:pPr>
+              <w:pStyle w:val="Heading3"/>
+              <w:tabs>
+                <w:tab w:val="left" w:pos="5747"/>
+              </w:tabs>
+              <w:spacing w:before="72" w:beforeAutospacing="0" w:after="0" w:afterAutospacing="0"/>
+              <w:rPr>
+                <w:b w:val="0"/>
+                <w:bCs w:val="0"/>
+              </w:rPr>
+            </w:pPr>
+          </w:p>
+        </w:tc>
+        <w:tc>
+          <w:tcPr>
+            <w:tcW w:w="1870" w:type="dxa"/>
+            <w:shd w:val="clear" w:color="auto" w:fill="D9E2F3" w:themeFill="accent1" w:themeFillTint="33"/>
+          </w:tcPr>
+          <w:p>
+            <w:pPr>
+              <w:pStyle w:val="Heading3"/>
+              <w:tabs>
+                <w:tab w:val="left" w:pos="5747"/>
+              </w:tabs>
+              <w:spacing w:before="72" w:beforeAutospacing="0" w:after="0" w:afterAutospacing="0"/>
+              <w:rPr>
+                <w:b w:val="0"/>
+                <w:bCs w:val="0"/>
+              </w:rPr>
+            </w:pPr>
+          </w:p>
+        </w:tc>
+        <w:tc>
+          <w:tcPr>
+            <w:tcW w:w="1870" w:type="dxa"/>
+            <w:shd w:val="clear" w:color="auto" w:fill="D9E2F3" w:themeFill="accent1" w:themeFillTint="33"/>
+          </w:tcPr>
+          <w:p>
+            <w:pPr>
+              <w:pStyle w:val="Heading3"/>
+              <w:tabs>
+                <w:tab w:val="left" w:pos="5747"/>
+              </w:tabs>
+              <w:spacing w:before="72" w:beforeAutospacing="0" w:after="0" w:afterAutospacing="0"/>
+              <w:rPr>
+                <w:b w:val="0"/>
+                <w:bCs w:val="0"/>
+              </w:rPr>
+            </w:pPr>
+            <w:r>
+              <w:rPr>
+                <w:b w:val="0"/>
+                <w:bCs w:val="0"/>
+              </w:rPr>
+              <w:t>1</w:t>
+            </w:r>
+          </w:p>
+        </w:tc>
+        <w:tc>
+          <w:tcPr>
+            <w:tcW w:w="1870" w:type="dxa"/>
+            <w:shd w:val="clear" w:color="auto" w:fill="D9E2F3" w:themeFill="accent1" w:themeFillTint="33"/>
+          </w:tcPr>
+          <w:p>
+            <w:pPr>
+              <w:pStyle w:val="Heading3"/>
+              <w:tabs>
+                <w:tab w:val="left" w:pos="5747"/>
+              </w:tabs>
+              <w:spacing w:before="72" w:beforeAutospacing="0" w:after="0" w:afterAutospacing="0"/>
+              <w:rPr>
+                <w:b w:val="0"/>
+                <w:bCs w:val="0"/>
+              </w:rPr>
+            </w:pPr>
+          </w:p>
+        </w:tc>
+      </w:tr>
+    </w:tbl>
+    <w:p>
+      <w:pPr>
+        <w:pStyle w:val="Heading3"/>
+        <w:shd w:val="clear" w:color="auto" w:fill="FFFFFF"/>
+        <w:tabs>
+          <w:tab w:val="left" w:pos="5747"/>
+        </w:tabs>
+        <w:spacing w:before="72" w:beforeAutospacing="0" w:after="0" w:afterAutospacing="0"/>
+        <w:rPr>
+          <w:b w:val="0"/>
+          <w:bCs w:val="0"/>
+        </w:rPr>
+      </w:pPr>
+      <w:r>
+        <w:rPr>
+          <w:b w:val="0"/>
+          <w:bCs w:val="0"/>
+        </w:rPr>
+        <w:t xml:space="preserve">Đánh giá hai sample 3 and sample 4 có gần nhau hay không mình sẽ đánh giá bằng cách đưa vào decision stree </w:t>
+      </w:r>
+      <w:r>
+        <w:rPr>
+          <w:b w:val="0"/>
+          <w:bCs w:val="0"/>
+        </w:rPr>
+        <w:t>có đưa ra cùng một quyết định hay không</w:t>
+      </w:r>
+    </w:p>
+    <w:p>
+      <w:pPr>
+        <w:pStyle w:val="Heading3"/>
+        <w:shd w:val="clear" w:color="auto" w:fill="FFFFFF"/>
+        <w:tabs>
+          <w:tab w:val="left" w:pos="5747"/>
+        </w:tabs>
+        <w:spacing w:before="72" w:beforeAutospacing="0" w:after="0" w:afterAutospacing="0"/>
+        <w:rPr>
+          <w:b w:val="0"/>
+          <w:bCs w:val="0"/>
+        </w:rPr>
+      </w:pPr>
+      <w:r>
+        <w:rPr>
+          <w:b w:val="0"/>
+          <w:bCs w:val="0"/>
+        </w:rPr>
+        <w:t xml:space="preserve">Proximity matrix này sẽ xây dựng một ma trận đánh giá sample khi mà vào N tree có đưa ra cùng một quyết định hay không </w:t>
       </w:r>
     </w:p>
     <w:sectPr>
@@ -9316,7 +11872,7 @@
   <w:style w:type="paragraph" w:default="1" w:styleId="Normal">
     <w:name w:val="Normal"/>
     <w:qFormat/>
-    <w:rsid w:val="00C53433"/>
+    <w:rsid w:val="00874D18"/>
     <w:pPr>
       <w:spacing w:after="0" w:line="240" w:lineRule="auto"/>
     </w:pPr>

</xml_diff>